<commit_message>
refactor, added class registration update on kursa4
</commit_message>
<xml_diff>
--- a/курсач/Курсова.docx
+++ b/курсач/Курсова.docx
@@ -1006,7 +1006,7 @@
         </w:rPr>
         <w:fldChar w:fldCharType="separate"/>
       </w:r>
-      <w:hyperlink w:anchor="_Toc10919486" w:history="1">
+      <w:hyperlink w:anchor="_Toc11057792" w:history="1">
         <w:r>
           <w:rPr>
             <w:rStyle w:val="a9"/>
@@ -1029,7 +1029,7 @@
           <w:rPr>
             <w:webHidden/>
           </w:rPr>
-          <w:instrText xml:space="preserve"> PAGEREF _Toc10919486 \h </w:instrText>
+          <w:instrText xml:space="preserve"> PAGEREF _Toc11057792 \h </w:instrText>
         </w:r>
         <w:r>
           <w:rPr>
@@ -1046,7 +1046,7 @@
           <w:rPr>
             <w:webHidden/>
           </w:rPr>
-          <w:t>4</w:t>
+          <w:t>5</w:t>
         </w:r>
         <w:r>
           <w:rPr>
@@ -1066,7 +1066,7 @@
           <w:lang w:val="ru-RU"/>
         </w:rPr>
       </w:pPr>
-      <w:hyperlink w:anchor="_Toc10919487" w:history="1">
+      <w:hyperlink w:anchor="_Toc11057793" w:history="1">
         <w:r>
           <w:rPr>
             <w:rStyle w:val="a9"/>
@@ -1104,7 +1104,7 @@
           <w:rPr>
             <w:webHidden/>
           </w:rPr>
-          <w:instrText xml:space="preserve"> PAGEREF _Toc10919487 \h </w:instrText>
+          <w:instrText xml:space="preserve"> PAGEREF _Toc11057793 \h </w:instrText>
         </w:r>
         <w:r>
           <w:rPr>
@@ -1121,7 +1121,7 @@
           <w:rPr>
             <w:webHidden/>
           </w:rPr>
-          <w:t>5</w:t>
+          <w:t>6</w:t>
         </w:r>
         <w:r>
           <w:rPr>
@@ -1142,7 +1142,7 @@
           <w:lang w:val="ru-RU"/>
         </w:rPr>
       </w:pPr>
-      <w:hyperlink w:anchor="_Toc10919488" w:history="1">
+      <w:hyperlink w:anchor="_Toc11057794" w:history="1">
         <w:r>
           <w:rPr>
             <w:rStyle w:val="a9"/>
@@ -1165,7 +1165,7 @@
             <w:rStyle w:val="a9"/>
             <w:noProof/>
           </w:rPr>
-          <w:t>Аналітичний оглад інуючих рішень</w:t>
+          <w:t>Аналітичний огляд існуючих рішень</w:t>
         </w:r>
         <w:r>
           <w:rPr>
@@ -1186,7 +1186,7 @@
             <w:noProof/>
             <w:webHidden/>
           </w:rPr>
-          <w:instrText xml:space="preserve"> PAGEREF _Toc10919488 \h </w:instrText>
+          <w:instrText xml:space="preserve"> PAGEREF _Toc11057794 \h </w:instrText>
         </w:r>
         <w:r>
           <w:rPr>
@@ -1206,7 +1206,7 @@
             <w:noProof/>
             <w:webHidden/>
           </w:rPr>
-          <w:t>5</w:t>
+          <w:t>6</w:t>
         </w:r>
         <w:r>
           <w:rPr>
@@ -1228,7 +1228,7 @@
           <w:lang w:val="ru-RU"/>
         </w:rPr>
       </w:pPr>
-      <w:hyperlink w:anchor="_Toc10919489" w:history="1">
+      <w:hyperlink w:anchor="_Toc11057795" w:history="1">
         <w:r>
           <w:rPr>
             <w:rStyle w:val="a9"/>
@@ -1251,7 +1251,7 @@
             <w:rStyle w:val="a9"/>
             <w:noProof/>
           </w:rPr>
-          <w:t>ТЕХНІЧНЕ ЗАВДАННЯ</w:t>
+          <w:t>Технічне завдання</w:t>
         </w:r>
         <w:r>
           <w:rPr>
@@ -1272,7 +1272,7 @@
             <w:noProof/>
             <w:webHidden/>
           </w:rPr>
-          <w:instrText xml:space="preserve"> PAGEREF _Toc10919489 \h </w:instrText>
+          <w:instrText xml:space="preserve"> PAGEREF _Toc11057795 \h </w:instrText>
         </w:r>
         <w:r>
           <w:rPr>
@@ -1292,7 +1292,7 @@
             <w:noProof/>
             <w:webHidden/>
           </w:rPr>
-          <w:t>5</w:t>
+          <w:t>6</w:t>
         </w:r>
         <w:r>
           <w:rPr>
@@ -1313,7 +1313,7 @@
           <w:lang w:val="ru-RU"/>
         </w:rPr>
       </w:pPr>
-      <w:hyperlink w:anchor="_Toc10919490" w:history="1">
+      <w:hyperlink w:anchor="_Toc11057796" w:history="1">
         <w:r>
           <w:rPr>
             <w:rStyle w:val="a9"/>
@@ -1351,7 +1351,7 @@
           <w:rPr>
             <w:webHidden/>
           </w:rPr>
-          <w:instrText xml:space="preserve"> PAGEREF _Toc10919490 \h </w:instrText>
+          <w:instrText xml:space="preserve"> PAGEREF _Toc11057796 \h </w:instrText>
         </w:r>
         <w:r>
           <w:rPr>
@@ -1368,7 +1368,7 @@
           <w:rPr>
             <w:webHidden/>
           </w:rPr>
-          <w:t>6</w:t>
+          <w:t>9</w:t>
         </w:r>
         <w:r>
           <w:rPr>
@@ -1389,7 +1389,7 @@
           <w:lang w:val="ru-RU"/>
         </w:rPr>
       </w:pPr>
-      <w:hyperlink w:anchor="_Toc10919491" w:history="1">
+      <w:hyperlink w:anchor="_Toc11057797" w:history="1">
         <w:r>
           <w:rPr>
             <w:rStyle w:val="a9"/>
@@ -1433,7 +1433,7 @@
             <w:noProof/>
             <w:webHidden/>
           </w:rPr>
-          <w:instrText xml:space="preserve"> PAGEREF _Toc10919491 \h </w:instrText>
+          <w:instrText xml:space="preserve"> PAGEREF _Toc11057797 \h </w:instrText>
         </w:r>
         <w:r>
           <w:rPr>
@@ -1453,7 +1453,7 @@
             <w:noProof/>
             <w:webHidden/>
           </w:rPr>
-          <w:t>6</w:t>
+          <w:t>9</w:t>
         </w:r>
         <w:r>
           <w:rPr>
@@ -1475,7 +1475,7 @@
           <w:lang w:val="ru-RU"/>
         </w:rPr>
       </w:pPr>
-      <w:hyperlink w:anchor="_Toc10919492" w:history="1">
+      <w:hyperlink w:anchor="_Toc11057798" w:history="1">
         <w:r>
           <w:rPr>
             <w:rStyle w:val="a9"/>
@@ -1519,7 +1519,7 @@
             <w:noProof/>
             <w:webHidden/>
           </w:rPr>
-          <w:instrText xml:space="preserve"> PAGEREF _Toc10919492 \h </w:instrText>
+          <w:instrText xml:space="preserve"> PAGEREF _Toc11057798 \h </w:instrText>
         </w:r>
         <w:r>
           <w:rPr>
@@ -1539,7 +1539,7 @@
             <w:noProof/>
             <w:webHidden/>
           </w:rPr>
-          <w:t>6</w:t>
+          <w:t>10</w:t>
         </w:r>
         <w:r>
           <w:rPr>
@@ -1561,7 +1561,7 @@
           <w:lang w:val="ru-RU"/>
         </w:rPr>
       </w:pPr>
-      <w:hyperlink w:anchor="_Toc10919493" w:history="1">
+      <w:hyperlink w:anchor="_Toc11057799" w:history="1">
         <w:r>
           <w:rPr>
             <w:rStyle w:val="a9"/>
@@ -1605,7 +1605,7 @@
             <w:noProof/>
             <w:webHidden/>
           </w:rPr>
-          <w:instrText xml:space="preserve"> PAGEREF _Toc10919493 \h </w:instrText>
+          <w:instrText xml:space="preserve"> PAGEREF _Toc11057799 \h </w:instrText>
         </w:r>
         <w:r>
           <w:rPr>
@@ -1625,7 +1625,7 @@
             <w:noProof/>
             <w:webHidden/>
           </w:rPr>
-          <w:t>6</w:t>
+          <w:t>10</w:t>
         </w:r>
         <w:r>
           <w:rPr>
@@ -1647,7 +1647,7 @@
           <w:lang w:val="ru-RU"/>
         </w:rPr>
       </w:pPr>
-      <w:hyperlink w:anchor="_Toc10919494" w:history="1">
+      <w:hyperlink w:anchor="_Toc11057800" w:history="1">
         <w:r>
           <w:rPr>
             <w:rStyle w:val="a9"/>
@@ -1691,7 +1691,7 @@
             <w:noProof/>
             <w:webHidden/>
           </w:rPr>
-          <w:instrText xml:space="preserve"> PAGEREF _Toc10919494 \h </w:instrText>
+          <w:instrText xml:space="preserve"> PAGEREF _Toc11057800 \h </w:instrText>
         </w:r>
         <w:r>
           <w:rPr>
@@ -1711,7 +1711,7 @@
             <w:noProof/>
             <w:webHidden/>
           </w:rPr>
-          <w:t>6</w:t>
+          <w:t>10</w:t>
         </w:r>
         <w:r>
           <w:rPr>
@@ -1733,7 +1733,7 @@
           <w:lang w:val="ru-RU"/>
         </w:rPr>
       </w:pPr>
-      <w:hyperlink w:anchor="_Toc10919495" w:history="1">
+      <w:hyperlink w:anchor="_Toc11057801" w:history="1">
         <w:r>
           <w:rPr>
             <w:rStyle w:val="a9"/>
@@ -1777,7 +1777,7 @@
             <w:noProof/>
             <w:webHidden/>
           </w:rPr>
-          <w:instrText xml:space="preserve"> PAGEREF _Toc10919495 \h </w:instrText>
+          <w:instrText xml:space="preserve"> PAGEREF _Toc11057801 \h </w:instrText>
         </w:r>
         <w:r>
           <w:rPr>
@@ -1797,7 +1797,7 @@
             <w:noProof/>
             <w:webHidden/>
           </w:rPr>
-          <w:t>6</w:t>
+          <w:t>10</w:t>
         </w:r>
         <w:r>
           <w:rPr>
@@ -1819,7 +1819,7 @@
           <w:lang w:val="ru-RU"/>
         </w:rPr>
       </w:pPr>
-      <w:hyperlink w:anchor="_Toc10919496" w:history="1">
+      <w:hyperlink w:anchor="_Toc11057802" w:history="1">
         <w:r>
           <w:rPr>
             <w:rStyle w:val="a9"/>
@@ -1863,7 +1863,7 @@
             <w:noProof/>
             <w:webHidden/>
           </w:rPr>
-          <w:instrText xml:space="preserve"> PAGEREF _Toc10919496 \h </w:instrText>
+          <w:instrText xml:space="preserve"> PAGEREF _Toc11057802 \h </w:instrText>
         </w:r>
         <w:r>
           <w:rPr>
@@ -1883,7 +1883,7 @@
             <w:noProof/>
             <w:webHidden/>
           </w:rPr>
-          <w:t>6</w:t>
+          <w:t>10</w:t>
         </w:r>
         <w:r>
           <w:rPr>
@@ -1904,7 +1904,7 @@
           <w:lang w:val="ru-RU"/>
         </w:rPr>
       </w:pPr>
-      <w:hyperlink w:anchor="_Toc10919497" w:history="1">
+      <w:hyperlink w:anchor="_Toc11057803" w:history="1">
         <w:r>
           <w:rPr>
             <w:rStyle w:val="a9"/>
@@ -1942,7 +1942,7 @@
           <w:rPr>
             <w:webHidden/>
           </w:rPr>
-          <w:instrText xml:space="preserve"> PAGEREF _Toc10919497 \h </w:instrText>
+          <w:instrText xml:space="preserve"> PAGEREF _Toc11057803 \h </w:instrText>
         </w:r>
         <w:r>
           <w:rPr>
@@ -1959,7 +1959,7 @@
           <w:rPr>
             <w:webHidden/>
           </w:rPr>
-          <w:t>7</w:t>
+          <w:t>11</w:t>
         </w:r>
         <w:r>
           <w:rPr>
@@ -1980,7 +1980,7 @@
           <w:lang w:val="ru-RU"/>
         </w:rPr>
       </w:pPr>
-      <w:hyperlink w:anchor="_Toc10919498" w:history="1">
+      <w:hyperlink w:anchor="_Toc11057804" w:history="1">
         <w:r>
           <w:rPr>
             <w:rStyle w:val="a9"/>
@@ -2024,7 +2024,7 @@
             <w:noProof/>
             <w:webHidden/>
           </w:rPr>
-          <w:instrText xml:space="preserve"> PAGEREF _Toc10919498 \h </w:instrText>
+          <w:instrText xml:space="preserve"> PAGEREF _Toc11057804 \h </w:instrText>
         </w:r>
         <w:r>
           <w:rPr>
@@ -2044,7 +2044,7 @@
             <w:noProof/>
             <w:webHidden/>
           </w:rPr>
-          <w:t>7</w:t>
+          <w:t>11</w:t>
         </w:r>
         <w:r>
           <w:rPr>
@@ -2066,7 +2066,7 @@
           <w:lang w:val="ru-RU"/>
         </w:rPr>
       </w:pPr>
-      <w:hyperlink w:anchor="_Toc10919499" w:history="1">
+      <w:hyperlink w:anchor="_Toc11057805" w:history="1">
         <w:r>
           <w:rPr>
             <w:rStyle w:val="a9"/>
@@ -2110,7 +2110,7 @@
             <w:noProof/>
             <w:webHidden/>
           </w:rPr>
-          <w:instrText xml:space="preserve"> PAGEREF _Toc10919499 \h </w:instrText>
+          <w:instrText xml:space="preserve"> PAGEREF _Toc11057805 \h </w:instrText>
         </w:r>
         <w:r>
           <w:rPr>
@@ -2130,7 +2130,7 @@
             <w:noProof/>
             <w:webHidden/>
           </w:rPr>
-          <w:t>7</w:t>
+          <w:t>11</w:t>
         </w:r>
         <w:r>
           <w:rPr>
@@ -2152,7 +2152,7 @@
           <w:lang w:val="ru-RU"/>
         </w:rPr>
       </w:pPr>
-      <w:hyperlink w:anchor="_Toc10919500" w:history="1">
+      <w:hyperlink w:anchor="_Toc11057806" w:history="1">
         <w:r>
           <w:rPr>
             <w:rStyle w:val="a9"/>
@@ -2197,7 +2197,7 @@
             <w:noProof/>
             <w:webHidden/>
           </w:rPr>
-          <w:instrText xml:space="preserve"> PAGEREF _Toc10919500 \h </w:instrText>
+          <w:instrText xml:space="preserve"> PAGEREF _Toc11057806 \h </w:instrText>
         </w:r>
         <w:r>
           <w:rPr>
@@ -2217,7 +2217,7 @@
             <w:noProof/>
             <w:webHidden/>
           </w:rPr>
-          <w:t>7</w:t>
+          <w:t>11</w:t>
         </w:r>
         <w:r>
           <w:rPr>
@@ -2238,7 +2238,7 @@
           <w:lang w:val="ru-RU"/>
         </w:rPr>
       </w:pPr>
-      <w:hyperlink w:anchor="_Toc10919501" w:history="1">
+      <w:hyperlink w:anchor="_Toc11057807" w:history="1">
         <w:r>
           <w:rPr>
             <w:rStyle w:val="a9"/>
@@ -2261,7 +2261,7 @@
           <w:rPr>
             <w:webHidden/>
           </w:rPr>
-          <w:instrText xml:space="preserve"> PAGEREF _Toc10919501 \h </w:instrText>
+          <w:instrText xml:space="preserve"> PAGEREF _Toc11057807 \h </w:instrText>
         </w:r>
         <w:r>
           <w:rPr>
@@ -2278,7 +2278,7 @@
           <w:rPr>
             <w:webHidden/>
           </w:rPr>
-          <w:t>8</w:t>
+          <w:t>12</w:t>
         </w:r>
         <w:r>
           <w:rPr>
@@ -2298,7 +2298,7 @@
           <w:lang w:val="ru-RU"/>
         </w:rPr>
       </w:pPr>
-      <w:hyperlink w:anchor="_Toc10919502" w:history="1">
+      <w:hyperlink w:anchor="_Toc11057808" w:history="1">
         <w:r>
           <w:rPr>
             <w:rStyle w:val="a9"/>
@@ -2321,7 +2321,7 @@
           <w:rPr>
             <w:webHidden/>
           </w:rPr>
-          <w:instrText xml:space="preserve"> PAGEREF _Toc10919502 \h </w:instrText>
+          <w:instrText xml:space="preserve"> PAGEREF _Toc11057808 \h </w:instrText>
         </w:r>
         <w:r>
           <w:rPr>
@@ -2338,7 +2338,7 @@
           <w:rPr>
             <w:webHidden/>
           </w:rPr>
-          <w:t>9</w:t>
+          <w:t>13</w:t>
         </w:r>
         <w:r>
           <w:rPr>
@@ -2358,7 +2358,7 @@
           <w:lang w:val="ru-RU"/>
         </w:rPr>
       </w:pPr>
-      <w:hyperlink w:anchor="_Toc10919503" w:history="1">
+      <w:hyperlink w:anchor="_Toc11057809" w:history="1">
         <w:r>
           <w:rPr>
             <w:rStyle w:val="a9"/>
@@ -2407,7 +2407,7 @@
           <w:rPr>
             <w:webHidden/>
           </w:rPr>
-          <w:instrText xml:space="preserve"> PAGEREF _Toc10919503 \h </w:instrText>
+          <w:instrText xml:space="preserve"> PAGEREF _Toc11057809 \h </w:instrText>
         </w:r>
         <w:r>
           <w:rPr>
@@ -2424,7 +2424,7 @@
           <w:rPr>
             <w:webHidden/>
           </w:rPr>
-          <w:t>10</w:t>
+          <w:t>14</w:t>
         </w:r>
         <w:r>
           <w:rPr>
@@ -2444,7 +2444,7 @@
           <w:lang w:val="ru-RU"/>
         </w:rPr>
       </w:pPr>
-      <w:hyperlink w:anchor="_Toc10919504" w:history="1">
+      <w:hyperlink w:anchor="_Toc11057810" w:history="1">
         <w:r>
           <w:rPr>
             <w:rStyle w:val="a9"/>
@@ -2493,7 +2493,7 @@
           <w:rPr>
             <w:webHidden/>
           </w:rPr>
-          <w:instrText xml:space="preserve"> PAGEREF _Toc10919504 \h </w:instrText>
+          <w:instrText xml:space="preserve"> PAGEREF _Toc11057810 \h </w:instrText>
         </w:r>
         <w:r>
           <w:rPr>
@@ -2510,7 +2510,7 @@
           <w:rPr>
             <w:webHidden/>
           </w:rPr>
-          <w:t>11</w:t>
+          <w:t>15</w:t>
         </w:r>
         <w:r>
           <w:rPr>
@@ -2530,7 +2530,7 @@
           <w:lang w:val="ru-RU"/>
         </w:rPr>
       </w:pPr>
-      <w:hyperlink w:anchor="_Toc10919505" w:history="1">
+      <w:hyperlink w:anchor="_Toc11057811" w:history="1">
         <w:r>
           <w:rPr>
             <w:rStyle w:val="a9"/>
@@ -2553,7 +2553,7 @@
           <w:rPr>
             <w:webHidden/>
           </w:rPr>
-          <w:instrText xml:space="preserve"> PAGEREF _Toc10919505 \h </w:instrText>
+          <w:instrText xml:space="preserve"> PAGEREF _Toc11057811 \h </w:instrText>
         </w:r>
         <w:r>
           <w:rPr>
@@ -2570,7 +2570,7 @@
           <w:rPr>
             <w:webHidden/>
           </w:rPr>
-          <w:t>12</w:t>
+          <w:t>16</w:t>
         </w:r>
         <w:r>
           <w:rPr>
@@ -2626,7 +2626,7 @@
       <w:pPr>
         <w:pStyle w:val="17"/>
       </w:pPr>
-      <w:bookmarkStart w:id="0" w:name="_Toc10919486"/>
+      <w:bookmarkStart w:id="0" w:name="_Toc11057792"/>
       <w:r>
         <w:lastRenderedPageBreak/>
         <w:t>ВСТУП</w:t>
@@ -2638,7 +2638,7 @@
         <w:pStyle w:val="1"/>
       </w:pPr>
       <w:bookmarkStart w:id="1" w:name="_ТЕХНІЧНЕ_ЗАВДАННЯ"/>
-      <w:bookmarkStart w:id="2" w:name="_Toc10919487"/>
+      <w:bookmarkStart w:id="2" w:name="_Toc11057793"/>
       <w:bookmarkEnd w:id="1"/>
       <w:r>
         <w:lastRenderedPageBreak/>
@@ -2650,7 +2650,7 @@
       <w:pPr>
         <w:pStyle w:val="20"/>
       </w:pPr>
-      <w:bookmarkStart w:id="3" w:name="_Toc10919488"/>
+      <w:bookmarkStart w:id="3" w:name="_Toc11057794"/>
       <w:r>
         <w:t>Аналітичний огл</w:t>
       </w:r>
@@ -2672,9 +2672,11 @@
       <w:pPr>
         <w:pStyle w:val="20"/>
       </w:pPr>
+      <w:bookmarkStart w:id="4" w:name="_Toc11057795"/>
       <w:r>
         <w:t>Технічне завдання</w:t>
       </w:r>
+      <w:bookmarkEnd w:id="4"/>
     </w:p>
     <w:p>
       <w:pPr>
@@ -2765,10 +2767,7 @@
         </w:rPr>
       </w:pPr>
       <w:r>
-        <w:t xml:space="preserve">Область застосування програми – </w:t>
-      </w:r>
-      <w:r>
-        <w:t>реєстрація команд та проведення етапу для тижня комп’ютерних дисциплін</w:t>
+        <w:t>Область застосування програми – реєстрація команд та проведення етапу для тижня комп’ютерних дисциплін</w:t>
       </w:r>
       <w:r>
         <w:rPr>
@@ -2789,16 +2788,7 @@
     </w:p>
     <w:p>
       <w:r>
-        <w:t xml:space="preserve">Підвищення ефективності праці роботи </w:t>
-      </w:r>
-      <w:r>
-        <w:t>викладачів</w:t>
-      </w:r>
-      <w:r>
-        <w:t xml:space="preserve"> чи іншої керуючої особи, яка виконує </w:t>
-      </w:r>
-      <w:r>
-        <w:t>реєстрацію</w:t>
+        <w:t>Підвищення ефективності праці роботи викладачів чи іншої керуючої особи, яка виконує реєстрацію</w:t>
       </w:r>
       <w:r>
         <w:t xml:space="preserve"> та маршрутизацію команд </w:t>
@@ -2812,22 +2802,7 @@
         <w:t xml:space="preserve">Відповідно функціональне призначення – </w:t>
       </w:r>
       <w:r>
-        <w:t>реєстраці</w:t>
-      </w:r>
-      <w:r>
-        <w:t>я</w:t>
-      </w:r>
-      <w:r>
-        <w:t xml:space="preserve"> та маршрутизаці</w:t>
-      </w:r>
-      <w:r>
-        <w:t>я</w:t>
-      </w:r>
-      <w:r>
-        <w:t xml:space="preserve"> команд</w:t>
-      </w:r>
-      <w:r>
-        <w:t>, керування переліком локацій, вивід конкурсної таблиці</w:t>
+        <w:t>реєстрація та маршрутизація команд, керування переліком локацій, вивід конкурсної таблиці</w:t>
       </w:r>
       <w:r>
         <w:t>.</w:t>
@@ -2838,421 +2813,86 @@
         <w:pStyle w:val="3"/>
       </w:pPr>
       <w:r>
-        <w:t>Вимоги до програмної документації</w:t>
-      </w:r>
-    </w:p>
-    <w:p>
-      <w:r>
-        <w:t xml:space="preserve">По закінченню розробки програмного забезпечення потрібно підготувати таку документацію: </w:t>
-      </w:r>
-    </w:p>
-    <w:p>
-      <w:pPr>
-        <w:pStyle w:val="10"/>
-      </w:pPr>
-      <w:r>
-        <w:t xml:space="preserve">інструкція інсталяції програми; </w:t>
-      </w:r>
-    </w:p>
-    <w:p>
-      <w:pPr>
-        <w:pStyle w:val="10"/>
-      </w:pPr>
-      <w:r>
-        <w:t xml:space="preserve">загальні відомості про можливості програми; </w:t>
-      </w:r>
-    </w:p>
-    <w:p>
-      <w:pPr>
-        <w:pStyle w:val="10"/>
-      </w:pPr>
-      <w:r>
-        <w:t>інструкція з експлуатації.</w:t>
-      </w:r>
-    </w:p>
-    <w:p>
-      <w:pPr>
-        <w:pStyle w:val="3"/>
-      </w:pPr>
-      <w:r>
-        <w:lastRenderedPageBreak/>
-        <w:t>Техніко-економічні показники</w:t>
-      </w:r>
-    </w:p>
-    <w:p>
-      <w:r>
-        <w:t xml:space="preserve">Розрахунок економічної ефективності і вартості розробки програмного продукту не проводиться. </w:t>
-      </w:r>
-    </w:p>
-    <w:p>
-      <w:r>
-        <w:t xml:space="preserve">Приблизне число </w:t>
-      </w:r>
-      <w:proofErr w:type="spellStart"/>
-      <w:r>
-        <w:t>використань</w:t>
-      </w:r>
-      <w:proofErr w:type="spellEnd"/>
-      <w:r>
-        <w:t xml:space="preserve"> розробленої програми в рік – </w:t>
-      </w:r>
-      <w:r>
-        <w:t>3-5</w:t>
-      </w:r>
-      <w:r>
-        <w:t xml:space="preserve"> раз.</w:t>
-      </w:r>
-    </w:p>
-    <w:p>
-      <w:pPr>
-        <w:pStyle w:val="3"/>
-      </w:pPr>
-      <w:r>
-        <w:t>Стадії та етапи розробки</w:t>
-      </w:r>
-    </w:p>
-    <w:p>
-      <w:r>
-        <w:t xml:space="preserve">Розробка </w:t>
+        <w:t>Вимоги до програмного забезпечення</w:t>
+      </w:r>
+    </w:p>
+    <w:p>
+      <w:r>
+        <w:t xml:space="preserve">Програма для </w:t>
       </w:r>
       <w:r>
         <w:rPr>
           <w:color w:val="000000"/>
           <w:shd w:val="clear" w:color="auto" w:fill="FFFFFF"/>
         </w:rPr>
-        <w:t>клієнт-серверного додатку для керування чат-ботом тижня комп’ютерних дисциплін</w:t>
+        <w:t>керування чат-ботом тижня комп’ютерних дисциплін</w:t>
+      </w:r>
+      <w:r>
+        <w:t xml:space="preserve">  повинна забезпечити наступне функціонування:</w:t>
+      </w:r>
+    </w:p>
+    <w:p>
+      <w:pPr>
+        <w:pStyle w:val="10"/>
+      </w:pPr>
+      <w:r>
+        <w:t xml:space="preserve">Реєстрація команд. Данні про команду повинні зберігатися в базі даних, а саме назва команди, прізвище та ім’я членів команди, та номер телефону капітана. Щоби не нагромаджувати велику кількість даних в одній таблиці, дані учасників будуть зберігатися в віддільній таблиці. Таким чином таблиця </w:t>
+      </w:r>
+      <w:r>
+        <w:rPr>
+          <w:lang w:val="en-US"/>
+        </w:rPr>
+        <w:t>team</w:t>
+      </w:r>
+      <w:r>
+        <w:t>_</w:t>
+      </w:r>
+      <w:r>
+        <w:rPr>
+          <w:lang w:val="en-US"/>
+        </w:rPr>
+        <w:t>list</w:t>
+      </w:r>
+      <w:r>
+        <w:t>, це таблиця (</w:t>
+      </w:r>
+      <w:proofErr w:type="spellStart"/>
+      <w:r>
+        <w:t>див.табл</w:t>
+      </w:r>
+      <w:proofErr w:type="spellEnd"/>
+      <w:r>
+        <w:t>. 1.1) з 4 стовпців і певної кількості рядків, яка відповідає кількості зареєстрованих груп</w:t>
+      </w:r>
+      <w:r>
+        <w:t>,</w:t>
+      </w:r>
+      <w:r>
+        <w:t xml:space="preserve"> а таблиця </w:t>
+      </w:r>
+      <w:r>
+        <w:rPr>
+          <w:lang w:val="en-US"/>
+        </w:rPr>
+        <w:t>members</w:t>
       </w:r>
       <w:r>
         <w:t xml:space="preserve"> </w:t>
       </w:r>
       <w:r>
-        <w:t>буде мати такі стадії:</w:t>
-      </w:r>
-    </w:p>
-    <w:p>
-      <w:pPr>
-        <w:pStyle w:val="10"/>
-      </w:pPr>
-      <w:r>
-        <w:t>Аналіз вимог.</w:t>
-      </w:r>
-    </w:p>
-    <w:p>
-      <w:pPr>
-        <w:rPr>
-          <w:shd w:val="clear" w:color="auto" w:fill="FFFFFF"/>
-        </w:rPr>
-      </w:pPr>
-      <w:r>
-        <w:t>Метою аналізу є максимально повний опис поставленої задачі</w:t>
-      </w:r>
-      <w:r>
-        <w:t>.</w:t>
-      </w:r>
-      <w:r>
-        <w:rPr>
-          <w:lang w:val="ru-RU"/>
-        </w:rPr>
-        <w:t xml:space="preserve"> </w:t>
-      </w:r>
-      <w:r>
-        <w:rPr>
-          <w:shd w:val="clear" w:color="auto" w:fill="FFFFFF"/>
-        </w:rPr>
-        <w:t>Усі дані, що надходять потрібно проаналізувати і систематизувати, важливо також врахувати всі технічні обмеження, які можуть виникнути на стороні замовника. Підсумком даного етапу має стати створення докладної специфікації, що відповідає всім вимогам замовника. Також слід звернути увагу і на інші чинники, які можуть ускладнювати процес розробки.</w:t>
-      </w:r>
-    </w:p>
-    <w:p>
-      <w:pPr>
-        <w:pStyle w:val="10"/>
-      </w:pPr>
-      <w:r>
-        <w:t>Проектування.</w:t>
-      </w:r>
-    </w:p>
-    <w:p>
-      <w:r>
-        <w:t xml:space="preserve">На етапі проектування </w:t>
-      </w:r>
-      <w:r>
-        <w:t>необхідно визначитися з мовою програмування</w:t>
-      </w:r>
-      <w:r>
-        <w:t xml:space="preserve">, фреймворками </w:t>
-      </w:r>
-      <w:r>
-        <w:t>на як</w:t>
-      </w:r>
-      <w:r>
-        <w:t>их</w:t>
-      </w:r>
-      <w:r>
-        <w:t xml:space="preserve"> буде розроблятися додаток</w:t>
-      </w:r>
-      <w:r>
-        <w:t xml:space="preserve">, а також ознайомлення з </w:t>
-      </w:r>
-      <w:r>
-        <w:rPr>
-          <w:lang w:val="en-US"/>
-        </w:rPr>
-        <w:t>BOT</w:t>
-      </w:r>
-      <w:r>
-        <w:t xml:space="preserve"> </w:t>
-      </w:r>
-      <w:r>
-        <w:rPr>
-          <w:lang w:val="en-US"/>
-        </w:rPr>
-        <w:t>API</w:t>
-      </w:r>
-      <w:r>
-        <w:t xml:space="preserve"> </w:t>
-      </w:r>
-      <w:r>
-        <w:t xml:space="preserve">платформи </w:t>
-      </w:r>
-      <w:r>
-        <w:rPr>
-          <w:lang w:val="en-US"/>
-        </w:rPr>
-        <w:t>Telegram</w:t>
-      </w:r>
-      <w:r>
-        <w:t xml:space="preserve">. Результатом етапу проектування є </w:t>
-      </w:r>
-      <w:r>
-        <w:t>визначення функціональних відношень</w:t>
-      </w:r>
-      <w:r>
-        <w:t>.</w:t>
-      </w:r>
-    </w:p>
-    <w:p>
-      <w:pPr>
-        <w:pStyle w:val="10"/>
-      </w:pPr>
-      <w:r>
-        <w:t>Розробка і програмування.</w:t>
-      </w:r>
-    </w:p>
-    <w:p>
-      <w:r>
-        <w:t>Програмування передбачає чотири основні стадії:</w:t>
-      </w:r>
-    </w:p>
-    <w:p>
-      <w:r>
-        <w:t>1) розробка алгоритмів – фактично, створення логіки роботи програми;</w:t>
-      </w:r>
-    </w:p>
-    <w:p>
-      <w:r>
-        <w:t>2) написання вихідного коду;</w:t>
-      </w:r>
-    </w:p>
-    <w:p>
-      <w:r>
-        <w:t>3) компіляція – перетворення в машинний код;</w:t>
-      </w:r>
-    </w:p>
-    <w:p>
-      <w:r>
-        <w:t>4)</w:t>
-      </w:r>
-      <w:r>
-        <w:t> </w:t>
-      </w:r>
-      <w:r>
-        <w:t>тестування і налагодження –</w:t>
-      </w:r>
-      <w:r>
-        <w:t xml:space="preserve"> </w:t>
+        <w:t>(</w:t>
       </w:r>
       <w:proofErr w:type="spellStart"/>
       <w:r>
-        <w:t>юніт</w:t>
+        <w:t>див.табл</w:t>
       </w:r>
       <w:proofErr w:type="spellEnd"/>
       <w:r>
-        <w:t>-тестування.</w:t>
-      </w:r>
-    </w:p>
-    <w:p>
-      <w:pPr>
-        <w:pStyle w:val="3"/>
-      </w:pPr>
+        <w:t xml:space="preserve">. 1.2) – з 3 стовпців і </w:t>
+      </w:r>
       <w:r>
         <w:lastRenderedPageBreak/>
-        <w:t>Порядок контролю та прийому</w:t>
-      </w:r>
-    </w:p>
-    <w:p>
-      <w:r>
-        <w:t xml:space="preserve">Прийом розробленого програмного забезпечення повинен відбуватися на об’єкті Замовника в терміни, які зазначені в індивідуальному завданні. </w:t>
-      </w:r>
-    </w:p>
-    <w:p>
-      <w:r>
-        <w:t xml:space="preserve">Для прийому роботи Виконавець повинен представити: </w:t>
-      </w:r>
-    </w:p>
-    <w:p>
-      <w:pPr>
-        <w:pStyle w:val="10"/>
-      </w:pPr>
-      <w:r>
-        <w:t>діючу програму, яка повністю відповідає даному технічному завданню;</w:t>
-      </w:r>
-    </w:p>
-    <w:p>
-      <w:pPr>
-        <w:pStyle w:val="10"/>
-      </w:pPr>
-      <w:r>
-        <w:t xml:space="preserve">вихідний програмний код, записаний разом із програмою на оптичний носій інформації. </w:t>
-      </w:r>
-    </w:p>
-    <w:p>
-      <w:r>
-        <w:t xml:space="preserve">Прийом програмного забезпечення повинен відбуватися перед комісією з двох чоловік (один з яких – Замовник) у такій послідовності: </w:t>
-      </w:r>
-    </w:p>
-    <w:p>
-      <w:pPr>
-        <w:pStyle w:val="10"/>
-      </w:pPr>
-      <w:r>
-        <w:t xml:space="preserve">доповідь Виконавця про виконану роботу; </w:t>
-      </w:r>
-    </w:p>
-    <w:p>
-      <w:pPr>
-        <w:pStyle w:val="10"/>
-      </w:pPr>
-      <w:r>
-        <w:t xml:space="preserve">демонстрація Виконавцем роботи програми; </w:t>
-      </w:r>
-    </w:p>
-    <w:p>
-      <w:pPr>
-        <w:pStyle w:val="10"/>
-      </w:pPr>
-      <w:r>
-        <w:t xml:space="preserve">контрольні випробовування роботи програми; </w:t>
-      </w:r>
-    </w:p>
-    <w:p>
-      <w:pPr>
-        <w:pStyle w:val="10"/>
-      </w:pPr>
-      <w:r>
-        <w:t>відповіді на запитання і зауваження комісії.</w:t>
-      </w:r>
-    </w:p>
-    <w:p/>
-    <w:p>
-      <w:pPr>
-        <w:pStyle w:val="1"/>
-      </w:pPr>
-      <w:bookmarkStart w:id="4" w:name="_Toc10919490"/>
-      <w:r>
-        <w:lastRenderedPageBreak/>
-        <w:t>РОЗРОБКА ТЕХНІЧНОГО ТА РОБОЧОГО ПРОЕКТУ</w:t>
-      </w:r>
-      <w:bookmarkEnd w:id="4"/>
-    </w:p>
-    <w:p>
-      <w:pPr>
-        <w:pStyle w:val="20"/>
-        <w:ind w:left="0" w:firstLine="851"/>
-      </w:pPr>
-      <w:bookmarkStart w:id="5" w:name="_Toc10919491"/>
-      <w:r>
-        <w:t>Постановка задачі на розробку програмного забезпечення</w:t>
-      </w:r>
-      <w:bookmarkEnd w:id="5"/>
-    </w:p>
-    <w:p>
-      <w:r>
-        <w:t xml:space="preserve">Програма для </w:t>
-      </w:r>
-      <w:r>
-        <w:rPr>
-          <w:color w:val="000000"/>
-          <w:shd w:val="clear" w:color="auto" w:fill="FFFFFF"/>
-        </w:rPr>
-        <w:t>керування чат-ботом тижня комп’ютерних дисциплін</w:t>
-      </w:r>
-      <w:r>
-        <w:t xml:space="preserve">  повинна забезпечити </w:t>
-      </w:r>
-      <w:r>
-        <w:t>наступне функціонування</w:t>
-      </w:r>
-      <w:r>
-        <w:t>:</w:t>
-      </w:r>
-    </w:p>
-    <w:p>
-      <w:pPr>
-        <w:pStyle w:val="10"/>
-      </w:pPr>
-      <w:r>
-        <w:t xml:space="preserve">Реєстрація команд. Данні про команду повинні зберігатися в базі даних, а саме назва команди, прізвище та ім’я членів команди, та номер телефону капітана. Щоби не нагромаджувати велику кількість даних в одній таблиці, дані учасників будуть зберігатися в віддільній таблиці. Таким чином таблиця </w:t>
-      </w:r>
-      <w:r>
-        <w:rPr>
-          <w:lang w:val="en-US"/>
-        </w:rPr>
-        <w:t>team</w:t>
-      </w:r>
-      <w:r>
-        <w:t>_</w:t>
-      </w:r>
-      <w:r>
-        <w:rPr>
-          <w:lang w:val="en-US"/>
-        </w:rPr>
-        <w:t>list</w:t>
-      </w:r>
-      <w:r>
-        <w:t>, це таблиця (</w:t>
-      </w:r>
-      <w:proofErr w:type="spellStart"/>
-      <w:r>
-        <w:t>див.табл</w:t>
-      </w:r>
-      <w:proofErr w:type="spellEnd"/>
-      <w:r>
-        <w:t>. 1.1) з 4 стовпців і певної кількості рядків, яка відповідає кількості зареєстрованих груп</w:t>
-      </w:r>
-      <w:r>
-        <w:t>,</w:t>
-      </w:r>
-      <w:r>
-        <w:t xml:space="preserve"> а таблиця </w:t>
-      </w:r>
-      <w:r>
-        <w:rPr>
-          <w:lang w:val="en-US"/>
-        </w:rPr>
-        <w:t>members</w:t>
-      </w:r>
-      <w:r>
-        <w:t xml:space="preserve"> </w:t>
-      </w:r>
-      <w:r>
-        <w:t>(</w:t>
-      </w:r>
-      <w:proofErr w:type="spellStart"/>
-      <w:r>
-        <w:t>див.табл</w:t>
-      </w:r>
-      <w:proofErr w:type="spellEnd"/>
-      <w:r>
-        <w:t>. 1.2) – з 3 стовпців і певної кількості рядків, яка відповідає кількості зареєстрованих учасників.</w:t>
+        <w:t>певної кількості рядків, яка відповідає кількості зареєстрованих учасників.</w:t>
       </w:r>
     </w:p>
     <w:p>
@@ -3277,14 +2917,7 @@
           <w:noProof/>
           <w:lang w:eastAsia="uk-UA"/>
         </w:rPr>
-        <w:t xml:space="preserve">Таблиця </w:t>
-      </w:r>
-      <w:r>
-        <w:rPr>
-          <w:noProof/>
-          <w:lang w:eastAsia="uk-UA"/>
-        </w:rPr>
-        <w:t>2</w:t>
+        <w:t>Таблиця 2</w:t>
       </w:r>
       <w:r>
         <w:rPr>
@@ -3603,14 +3236,7 @@
           <w:noProof/>
           <w:lang w:eastAsia="uk-UA"/>
         </w:rPr>
-        <w:t xml:space="preserve">Таблиця </w:t>
-      </w:r>
-      <w:r>
-        <w:rPr>
-          <w:noProof/>
-          <w:lang w:eastAsia="uk-UA"/>
-        </w:rPr>
-        <w:t>2</w:t>
+        <w:t>Таблиця 2</w:t>
       </w:r>
       <w:r>
         <w:rPr>
@@ -3850,69 +3476,45 @@
         <w:pStyle w:val="10"/>
       </w:pPr>
       <w:r>
-        <w:t>Маршрутизація команд</w:t>
+        <w:t xml:space="preserve">Маршрутизація команд. </w:t>
+      </w:r>
+      <w:r>
+        <w:t xml:space="preserve">Маршрутизація зареєстрованих команд під час проведення </w:t>
+      </w:r>
+      <w:proofErr w:type="spellStart"/>
+      <w:r>
+        <w:t>Техно</w:t>
+      </w:r>
+      <w:proofErr w:type="spellEnd"/>
+      <w:r>
+        <w:t>-квесту</w:t>
+      </w:r>
+      <w:r>
+        <w:t xml:space="preserve"> </w:t>
+      </w:r>
+      <w:r>
+        <w:t>визначеними локаціями за допомогою текстових підказок, фраз</w:t>
+      </w:r>
+      <w:r>
+        <w:t>. Данні про локації повинні зберігатися в базі даних.</w:t>
+      </w:r>
+      <w:r>
+        <w:t xml:space="preserve"> </w:t>
+      </w:r>
+      <w:r>
+        <w:t>Таким чином, це таблиця (див.</w:t>
+      </w:r>
+      <w:r>
+        <w:t xml:space="preserve"> </w:t>
+      </w:r>
+      <w:r>
+        <w:t>табл</w:t>
       </w:r>
       <w:r>
         <w:t xml:space="preserve">. </w:t>
       </w:r>
       <w:r>
-        <w:t xml:space="preserve">Маршрутизація зареєстрованих команд під час проведення </w:t>
-      </w:r>
-      <w:proofErr w:type="spellStart"/>
-      <w:r>
-        <w:t>Техно</w:t>
-      </w:r>
-      <w:proofErr w:type="spellEnd"/>
-      <w:r>
-        <w:t>-квесту</w:t>
-      </w:r>
-      <w:r>
-        <w:t xml:space="preserve"> </w:t>
-      </w:r>
-      <w:r>
-        <w:t>визначеними локаціями за допомогою текстових підказок, фраз</w:t>
-      </w:r>
-      <w:r>
-        <w:t>.</w:t>
-      </w:r>
-      <w:r>
-        <w:t xml:space="preserve"> Данні про локації повинні зберігатися в базі даних.</w:t>
-      </w:r>
-      <w:r>
-        <w:t xml:space="preserve"> </w:t>
-      </w:r>
-      <w:r>
-        <w:t>Таким чином, це таблиця (див.</w:t>
-      </w:r>
-      <w:r>
-        <w:t xml:space="preserve"> </w:t>
-      </w:r>
-      <w:r>
-        <w:t>табл</w:t>
-      </w:r>
-      <w:r>
-        <w:t xml:space="preserve">. </w:t>
-      </w:r>
-      <w:r>
-        <w:t>1.</w:t>
-      </w:r>
-      <w:r>
-        <w:t>3</w:t>
-      </w:r>
-      <w:r>
-        <w:t xml:space="preserve">) з </w:t>
-      </w:r>
-      <w:r>
-        <w:t>4</w:t>
-      </w:r>
-      <w:r>
-        <w:t xml:space="preserve"> стовпців і певної кількості рядків, яка відповідає кількості </w:t>
-      </w:r>
-      <w:r>
-        <w:t>локацій</w:t>
-      </w:r>
-      <w:r>
-        <w:t xml:space="preserve">. </w:t>
+        <w:t xml:space="preserve">1.3) з 4 стовпців і певної кількості рядків, яка відповідає кількості локацій. </w:t>
       </w:r>
     </w:p>
     <w:p>
@@ -3931,31 +3533,10 @@
           <w:noProof/>
           <w:lang w:eastAsia="uk-UA"/>
         </w:rPr>
-        <w:lastRenderedPageBreak/>
-        <w:t>Таблиця 1.</w:t>
-      </w:r>
-      <w:r>
-        <w:rPr>
-          <w:noProof/>
-          <w:lang w:eastAsia="uk-UA"/>
-        </w:rPr>
-        <w:t>3</w:t>
-      </w:r>
-      <w:r>
-        <w:rPr>
-          <w:noProof/>
-          <w:lang w:eastAsia="uk-UA"/>
-        </w:rPr>
-        <w:t xml:space="preserve"> – </w:t>
-      </w:r>
-      <w:r>
-        <w:t xml:space="preserve">Зразок таблиці </w:t>
-      </w:r>
-      <w:r>
-        <w:t>локацій</w:t>
-      </w:r>
-      <w:r>
-        <w:t xml:space="preserve"> для програми </w:t>
+        <w:t xml:space="preserve">Таблиця 1.3 – </w:t>
+      </w:r>
+      <w:r>
+        <w:t xml:space="preserve">Зразок таблиці локацій для програми </w:t>
       </w:r>
       <w:r>
         <w:rPr>
@@ -4209,14 +3790,470 @@
     </w:p>
     <w:p>
       <w:pPr>
+        <w:pStyle w:val="3"/>
+      </w:pPr>
+      <w:r>
+        <w:t>Вимоги до програмної документації</w:t>
+      </w:r>
+    </w:p>
+    <w:p>
+      <w:r>
+        <w:t xml:space="preserve">По закінченню розробки програмного забезпечення потрібно підготувати таку документацію: </w:t>
+      </w:r>
+    </w:p>
+    <w:p>
+      <w:pPr>
+        <w:pStyle w:val="10"/>
+      </w:pPr>
+      <w:r>
+        <w:t xml:space="preserve">інструкція інсталяції програми; </w:t>
+      </w:r>
+    </w:p>
+    <w:p>
+      <w:pPr>
+        <w:pStyle w:val="10"/>
+      </w:pPr>
+      <w:r>
+        <w:t xml:space="preserve">загальні відомості про можливості програми; </w:t>
+      </w:r>
+    </w:p>
+    <w:p>
+      <w:pPr>
+        <w:pStyle w:val="10"/>
+      </w:pPr>
+      <w:r>
+        <w:t>інструкція з експлуатації.</w:t>
+      </w:r>
+    </w:p>
+    <w:p>
+      <w:pPr>
+        <w:pStyle w:val="3"/>
+      </w:pPr>
+      <w:r>
+        <w:lastRenderedPageBreak/>
+        <w:t>Техніко-економічні показники</w:t>
+      </w:r>
+    </w:p>
+    <w:p>
+      <w:r>
+        <w:t>Розрахунок економічної ефективності і вартості розробки програмного продукту не проводиться.</w:t>
+      </w:r>
+    </w:p>
+    <w:p>
+      <w:r>
+        <w:t xml:space="preserve">Приблизне число </w:t>
+      </w:r>
+      <w:proofErr w:type="spellStart"/>
+      <w:r>
+        <w:t>використань</w:t>
+      </w:r>
+      <w:proofErr w:type="spellEnd"/>
+      <w:r>
+        <w:t xml:space="preserve"> розробленої програми в рік – 3-5 раз.</w:t>
+      </w:r>
+    </w:p>
+    <w:p>
+      <w:pPr>
+        <w:pStyle w:val="3"/>
+      </w:pPr>
+      <w:r>
+        <w:t>Стадії та етапи розробки</w:t>
+      </w:r>
+    </w:p>
+    <w:p>
+      <w:r>
+        <w:t xml:space="preserve">Розробка </w:t>
+      </w:r>
+      <w:r>
+        <w:rPr>
+          <w:color w:val="000000"/>
+          <w:shd w:val="clear" w:color="auto" w:fill="FFFFFF"/>
+        </w:rPr>
+        <w:t>клієнт-серверного додатку для керування чат-ботом тижня комп’ютерних дисциплін</w:t>
+      </w:r>
+      <w:r>
+        <w:t xml:space="preserve"> буде мати такі стадії:</w:t>
+      </w:r>
+    </w:p>
+    <w:p>
+      <w:pPr>
+        <w:pStyle w:val="10"/>
+      </w:pPr>
+      <w:r>
+        <w:t>Аналіз вимог.</w:t>
+      </w:r>
+    </w:p>
+    <w:p>
+      <w:pPr>
+        <w:rPr>
+          <w:shd w:val="clear" w:color="auto" w:fill="FFFFFF"/>
+        </w:rPr>
+      </w:pPr>
+      <w:r>
+        <w:t>Метою аналізу є максимально повний опис поставленої задачі</w:t>
+      </w:r>
+      <w:r>
+        <w:t>.</w:t>
+      </w:r>
+      <w:r>
+        <w:rPr>
+          <w:lang w:val="ru-RU"/>
+        </w:rPr>
+        <w:t xml:space="preserve"> </w:t>
+      </w:r>
+      <w:r>
+        <w:rPr>
+          <w:shd w:val="clear" w:color="auto" w:fill="FFFFFF"/>
+        </w:rPr>
+        <w:t>Усі дані, що надходять потрібно проаналізувати і систематизувати, важливо також врахувати всі технічні обмеження, які можуть виникнути на стороні замовника. Підсумком даного етапу має стати створення докладної специфікації, що відповідає всім вимогам замовника. Також слід звернути увагу і на інші чинники, які можуть ускладнювати процес розробки.</w:t>
+      </w:r>
+    </w:p>
+    <w:p>
+      <w:pPr>
+        <w:pStyle w:val="10"/>
+      </w:pPr>
+      <w:r>
+        <w:t>Проектування.</w:t>
+      </w:r>
+    </w:p>
+    <w:p>
+      <w:r>
+        <w:t>На етапі проектування необхідно визначитися з мовою програмування</w:t>
+      </w:r>
+      <w:r>
+        <w:t xml:space="preserve">, фреймворками на яких буде розроблятися додаток, а також ознайомлення з </w:t>
+      </w:r>
+      <w:r>
+        <w:rPr>
+          <w:lang w:val="en-US"/>
+        </w:rPr>
+        <w:t>BOT</w:t>
+      </w:r>
+      <w:r>
+        <w:t xml:space="preserve"> </w:t>
+      </w:r>
+      <w:r>
+        <w:rPr>
+          <w:lang w:val="en-US"/>
+        </w:rPr>
+        <w:t>API</w:t>
+      </w:r>
+      <w:r>
+        <w:t xml:space="preserve"> </w:t>
+      </w:r>
+      <w:r>
+        <w:t xml:space="preserve">платформи </w:t>
+      </w:r>
+      <w:r>
+        <w:rPr>
+          <w:lang w:val="en-US"/>
+        </w:rPr>
+        <w:t>Telegram</w:t>
+      </w:r>
+      <w:r>
+        <w:t xml:space="preserve">. Результатом етапу проектування є </w:t>
+      </w:r>
+      <w:r>
+        <w:t>визначення функціональних відношень</w:t>
+      </w:r>
+      <w:r>
+        <w:t>.</w:t>
+      </w:r>
+    </w:p>
+    <w:p>
+      <w:pPr>
+        <w:pStyle w:val="10"/>
+      </w:pPr>
+      <w:r>
+        <w:t>Розробка і програмування.</w:t>
+      </w:r>
+    </w:p>
+    <w:p>
+      <w:r>
+        <w:t>Програмування передбачає чотири основні стадії:</w:t>
+      </w:r>
+    </w:p>
+    <w:p>
+      <w:r>
+        <w:t>1) розробка алгоритмів – фактично, створення логіки роботи програми;</w:t>
+      </w:r>
+    </w:p>
+    <w:p>
+      <w:r>
+        <w:t>2) написання вихідного коду;</w:t>
+      </w:r>
+    </w:p>
+    <w:p>
+      <w:r>
+        <w:t>3) компіляція – перетворення в машинний код;</w:t>
+      </w:r>
+    </w:p>
+    <w:p>
+      <w:r>
+        <w:t>4)</w:t>
+      </w:r>
+      <w:r>
+        <w:t> </w:t>
+      </w:r>
+      <w:r>
+        <w:t>тестування і налагодження –</w:t>
+      </w:r>
+      <w:r>
+        <w:t xml:space="preserve"> </w:t>
+      </w:r>
+      <w:proofErr w:type="spellStart"/>
+      <w:r>
+        <w:t>юніт</w:t>
+      </w:r>
+      <w:proofErr w:type="spellEnd"/>
+      <w:r>
+        <w:t>-тестування.</w:t>
+      </w:r>
+    </w:p>
+    <w:p>
+      <w:pPr>
+        <w:pStyle w:val="3"/>
+      </w:pPr>
+      <w:r>
+        <w:lastRenderedPageBreak/>
+        <w:t>Порядок контролю та прийому</w:t>
+      </w:r>
+    </w:p>
+    <w:p>
+      <w:r>
+        <w:t xml:space="preserve">Прийом розробленого програмного забезпечення повинен відбуватися на об’єкті Замовника в терміни, які зазначені в індивідуальному завданні. </w:t>
+      </w:r>
+    </w:p>
+    <w:p>
+      <w:r>
+        <w:t xml:space="preserve">Для прийому роботи Виконавець повинен представити: </w:t>
+      </w:r>
+    </w:p>
+    <w:p>
+      <w:pPr>
+        <w:pStyle w:val="10"/>
+      </w:pPr>
+      <w:r>
+        <w:t>діючу програму, яка повністю відповідає даному технічному завданню;</w:t>
+      </w:r>
+    </w:p>
+    <w:p>
+      <w:pPr>
+        <w:pStyle w:val="10"/>
+      </w:pPr>
+      <w:r>
+        <w:t xml:space="preserve">вихідний програмний код, записаний разом із програмою на оптичний носій інформації. </w:t>
+      </w:r>
+    </w:p>
+    <w:p>
+      <w:r>
+        <w:t xml:space="preserve">Прийом програмного забезпечення повинен відбуватися перед комісією з двох чоловік (один з яких – Замовник) у такій послідовності: </w:t>
+      </w:r>
+    </w:p>
+    <w:p>
+      <w:pPr>
+        <w:pStyle w:val="10"/>
+      </w:pPr>
+      <w:r>
+        <w:t xml:space="preserve">доповідь Виконавця про виконану роботу; </w:t>
+      </w:r>
+    </w:p>
+    <w:p>
+      <w:pPr>
+        <w:pStyle w:val="10"/>
+      </w:pPr>
+      <w:r>
+        <w:t xml:space="preserve">демонстрація Виконавцем роботи програми; </w:t>
+      </w:r>
+    </w:p>
+    <w:p>
+      <w:pPr>
+        <w:pStyle w:val="10"/>
+      </w:pPr>
+      <w:r>
+        <w:t xml:space="preserve">контрольні випробовування роботи програми; </w:t>
+      </w:r>
+    </w:p>
+    <w:p>
+      <w:pPr>
+        <w:pStyle w:val="10"/>
+      </w:pPr>
+      <w:r>
+        <w:t>відповіді на запитання і зауваження комісії.</w:t>
+      </w:r>
+    </w:p>
+    <w:p/>
+    <w:p>
+      <w:pPr>
+        <w:pStyle w:val="1"/>
+      </w:pPr>
+      <w:bookmarkStart w:id="5" w:name="_Toc11057796"/>
+      <w:r>
+        <w:lastRenderedPageBreak/>
+        <w:t>РОЗРОБКА ТЕХНІЧНОГО ТА РОБОЧОГО ПРОЕКТУ</w:t>
+      </w:r>
+      <w:bookmarkEnd w:id="5"/>
+    </w:p>
+    <w:p>
+      <w:pPr>
         <w:pStyle w:val="20"/>
         <w:ind w:left="0" w:firstLine="851"/>
       </w:pPr>
-      <w:bookmarkStart w:id="6" w:name="_Toc10919492"/>
+      <w:bookmarkStart w:id="6" w:name="_Toc11057797"/>
+      <w:r>
+        <w:t>Постановка задачі на розробку програмного забезпечення</w:t>
+      </w:r>
+      <w:bookmarkEnd w:id="6"/>
+    </w:p>
+    <w:p>
+      <w:r>
+        <w:t xml:space="preserve">Основна задача розробки – реалізувати реєстрацію команд, які братимуть участь в квесті, отримуючи повідомлення від платформи </w:t>
+      </w:r>
+      <w:r>
+        <w:rPr>
+          <w:lang w:val="en-US"/>
+        </w:rPr>
+        <w:t>Telegram</w:t>
+      </w:r>
+      <w:r>
+        <w:t xml:space="preserve">, використовуючи систему сповіщення про події – </w:t>
+      </w:r>
+      <w:r>
+        <w:rPr>
+          <w:lang w:val="en-US"/>
+        </w:rPr>
+        <w:t>Webhook</w:t>
+      </w:r>
+      <w:r>
+        <w:t xml:space="preserve">, де данні передаються у вигляді </w:t>
+      </w:r>
+      <w:r>
+        <w:rPr>
+          <w:lang w:val="en-US"/>
+        </w:rPr>
+        <w:t>JSON</w:t>
+      </w:r>
+      <w:r>
+        <w:t xml:space="preserve"> </w:t>
+      </w:r>
+      <w:r>
+        <w:t xml:space="preserve">на попередньо задану адресу </w:t>
+      </w:r>
+      <w:r>
+        <w:t>і порт 8443.</w:t>
+      </w:r>
+    </w:p>
+    <w:p>
+      <w:r>
+        <w:t>Так як кожне отримане повідомлення буде розглядатися, як нове і не пов’язане з попередніми, необхідно запам’ятовувати у індивідуальні сесії дії користувачів для поетапного опрацювання вхідних даних.</w:t>
+      </w:r>
+    </w:p>
+    <w:p>
+      <w:r>
+        <w:t>Для цього необхідно реалізувати:</w:t>
+      </w:r>
+    </w:p>
+    <w:p>
+      <w:pPr>
+        <w:pStyle w:val="a0"/>
+        <w:numPr>
+          <w:ilvl w:val="0"/>
+          <w:numId w:val="23"/>
+        </w:numPr>
+      </w:pPr>
+      <w:r>
+        <w:t xml:space="preserve">Видалення попередньо встановленого </w:t>
+      </w:r>
+      <w:r>
+        <w:rPr>
+          <w:lang w:val="en-US"/>
+        </w:rPr>
+        <w:t>Webhook</w:t>
+      </w:r>
+      <w:r>
+        <w:t>-а;</w:t>
+      </w:r>
+    </w:p>
+    <w:p>
+      <w:pPr>
+        <w:pStyle w:val="a0"/>
+        <w:numPr>
+          <w:ilvl w:val="0"/>
+          <w:numId w:val="23"/>
+        </w:numPr>
+      </w:pPr>
+      <w:r>
+        <w:t xml:space="preserve">Встановлення нового </w:t>
+      </w:r>
+      <w:r>
+        <w:rPr>
+          <w:lang w:val="en-US"/>
+        </w:rPr>
+        <w:t>Webhook-</w:t>
+      </w:r>
+      <w:r>
+        <w:t>а;</w:t>
+      </w:r>
+    </w:p>
+    <w:p>
+      <w:pPr>
+        <w:pStyle w:val="a0"/>
+        <w:numPr>
+          <w:ilvl w:val="0"/>
+          <w:numId w:val="23"/>
+        </w:numPr>
+      </w:pPr>
+      <w:r>
+        <w:t>Підняття веб серверу, який буде обробляти запити.</w:t>
+      </w:r>
+    </w:p>
+    <w:p>
+      <w:pPr>
+        <w:pStyle w:val="a0"/>
+        <w:numPr>
+          <w:ilvl w:val="0"/>
+          <w:numId w:val="23"/>
+        </w:numPr>
+      </w:pPr>
+      <w:r>
+        <w:t>Обробник вхідних даних.</w:t>
+      </w:r>
+    </w:p>
+    <w:p>
+      <w:r>
+        <w:t>По завершенню користувачем реєстрації</w:t>
+      </w:r>
+      <w:r>
+        <w:t>, яку може проводити користувач тільки по персональному ключі,</w:t>
+      </w:r>
+      <w:r>
+        <w:t xml:space="preserve"> </w:t>
+      </w:r>
+      <w:r>
+        <w:t>данні повинні появитися в базі даних</w:t>
+      </w:r>
+      <w:r>
+        <w:t xml:space="preserve"> і</w:t>
+      </w:r>
+      <w:r>
+        <w:t xml:space="preserve"> користувача повинні супроводжувати повідомлення протягом усіх етапів роботи з додатком, а при виникненні п</w:t>
+      </w:r>
+      <w:bookmarkStart w:id="7" w:name="_GoBack"/>
+      <w:bookmarkEnd w:id="7"/>
+      <w:r>
+        <w:t>омилки повідомляти про неї користувача.</w:t>
+      </w:r>
+    </w:p>
+    <w:p>
+      <w:pPr>
+        <w:pStyle w:val="20"/>
+        <w:ind w:left="0" w:firstLine="851"/>
+      </w:pPr>
+      <w:bookmarkStart w:id="8" w:name="_Toc11057798"/>
       <w:r>
         <w:t>Опис та обґрунтування вибору структури та методу організації  вхідних та вихідних даних</w:t>
       </w:r>
-      <w:bookmarkEnd w:id="6"/>
+      <w:bookmarkEnd w:id="8"/>
     </w:p>
     <w:p>
       <w:pPr>
@@ -4276,7 +4313,41 @@
         <w:rPr>
           <w:bCs/>
         </w:rPr>
-        <w:t xml:space="preserve">. Для отримання даних буде використовуватись </w:t>
+        <w:t>.</w:t>
+      </w:r>
+      <w:r>
+        <w:rPr>
+          <w:bCs/>
+        </w:rPr>
+        <w:t xml:space="preserve"> </w:t>
+      </w:r>
+      <w:r>
+        <w:rPr>
+          <w:bCs/>
+          <w:color w:val="FF0000"/>
+          <w:lang w:val="en-US"/>
+        </w:rPr>
+        <w:t>TODO</w:t>
+      </w:r>
+      <w:r>
+        <w:rPr>
+          <w:bCs/>
+          <w:color w:val="FF0000"/>
+        </w:rPr>
+        <w:t xml:space="preserve"> ЗРОБИТИ ПЕРЕЛІК ПОСИЛАНЬ</w:t>
+      </w:r>
+      <w:r>
+        <w:rPr>
+          <w:bCs/>
+          <w:color w:val="FF0000"/>
+        </w:rPr>
+        <w:t xml:space="preserve"> </w:t>
+      </w:r>
+      <w:r>
+        <w:rPr>
+          <w:bCs/>
+        </w:rPr>
+        <w:t xml:space="preserve">Для отримання даних буде використовуватись </w:t>
       </w:r>
       <w:r>
         <w:rPr>
@@ -4295,6 +4366,12 @@
         <w:rPr>
           <w:bCs/>
         </w:rPr>
+        <w:t>,</w:t>
+      </w:r>
+      <w:r>
+        <w:rPr>
+          <w:bCs/>
+        </w:rPr>
         <w:t xml:space="preserve"> </w:t>
       </w:r>
       <w:r>
@@ -4327,7 +4404,19 @@
         <w:rPr>
           <w:bCs/>
         </w:rPr>
-        <w:t xml:space="preserve"> методу дає кращий результат в швидкості отримання даних. Використання </w:t>
+        <w:t xml:space="preserve"> методу</w:t>
+      </w:r>
+      <w:r>
+        <w:rPr>
+          <w:bCs/>
+        </w:rPr>
+        <w:t>,</w:t>
+      </w:r>
+      <w:r>
+        <w:rPr>
+          <w:bCs/>
+        </w:rPr>
+        <w:t xml:space="preserve"> дає кращий результат в швидкості отримання даних. Використання </w:t>
       </w:r>
       <w:r>
         <w:rPr>
@@ -4428,6 +4517,7 @@
         <w:rPr>
           <w:bCs/>
         </w:rPr>
+        <w:lastRenderedPageBreak/>
         <w:t>серіалізований</w:t>
       </w:r>
       <w:proofErr w:type="spellEnd"/>
@@ -4543,29 +4633,27 @@
       <w:r>
         <w:t>сертифікатів.</w:t>
       </w:r>
-      <w:bookmarkStart w:id="7" w:name="_GoBack"/>
-      <w:bookmarkEnd w:id="7"/>
     </w:p>
     <w:p>
       <w:pPr>
         <w:pStyle w:val="20"/>
         <w:ind w:left="0" w:firstLine="851"/>
       </w:pPr>
-      <w:bookmarkStart w:id="8" w:name="_Toc10919493"/>
+      <w:bookmarkStart w:id="9" w:name="_Toc11057799"/>
       <w:r>
         <w:t xml:space="preserve">Розробка </w:t>
       </w:r>
-      <w:r>
-        <w:t>алгоритму</w:t>
-      </w:r>
-      <w:bookmarkEnd w:id="8"/>
+      <w:bookmarkEnd w:id="9"/>
+      <w:r>
+        <w:t>системи класів</w:t>
+      </w:r>
     </w:p>
     <w:p>
       <w:pPr>
         <w:pStyle w:val="3"/>
       </w:pPr>
       <w:r>
-        <w:t>Проектування клієнта  </w:t>
+        <w:t>Розробка системи класів клієнта</w:t>
       </w:r>
     </w:p>
     <w:p>
@@ -4573,7 +4661,7 @@
         <w:pStyle w:val="3"/>
       </w:pPr>
       <w:r>
-        <w:t>Проектування серверної частини</w:t>
+        <w:t>Розробка системи класів сервера</w:t>
       </w:r>
     </w:p>
     <w:p>
@@ -4581,7 +4669,7 @@
         <w:pStyle w:val="20"/>
         <w:ind w:left="0" w:firstLine="851"/>
       </w:pPr>
-      <w:bookmarkStart w:id="9" w:name="_Toc10919494"/>
+      <w:bookmarkStart w:id="10" w:name="_Toc11057800"/>
       <w:r>
         <w:t xml:space="preserve">Визначення інформаційних </w:t>
       </w:r>
@@ -4595,7 +4683,7 @@
       <w:r>
         <w:t>язків</w:t>
       </w:r>
-      <w:bookmarkEnd w:id="9"/>
+      <w:bookmarkEnd w:id="10"/>
       <w:proofErr w:type="spellEnd"/>
     </w:p>
     <w:p>
@@ -4603,55 +4691,55 @@
         <w:pStyle w:val="20"/>
         <w:ind w:left="0" w:firstLine="851"/>
       </w:pPr>
-      <w:bookmarkStart w:id="10" w:name="_Toc10919495"/>
+      <w:bookmarkStart w:id="11" w:name="_Toc11057801"/>
       <w:r>
         <w:t>Написання текстів програм</w:t>
       </w:r>
-      <w:bookmarkEnd w:id="10"/>
+      <w:bookmarkEnd w:id="11"/>
     </w:p>
     <w:p>
       <w:pPr>
         <w:pStyle w:val="20"/>
         <w:ind w:left="0" w:firstLine="851"/>
       </w:pPr>
-      <w:bookmarkStart w:id="11" w:name="_Toc10919496"/>
+      <w:bookmarkStart w:id="12" w:name="_Toc11057802"/>
       <w:r>
         <w:t>Тестування та налагодження програм</w:t>
       </w:r>
-      <w:bookmarkEnd w:id="11"/>
+      <w:bookmarkEnd w:id="12"/>
     </w:p>
     <w:p>
       <w:pPr>
         <w:pStyle w:val="1"/>
       </w:pPr>
-      <w:bookmarkStart w:id="12" w:name="_Toc10919497"/>
+      <w:bookmarkStart w:id="13" w:name="_Toc11057803"/>
       <w:r>
         <w:lastRenderedPageBreak/>
         <w:t>СПЕЦІАЛЬНИЙ РОЗДІЛ</w:t>
       </w:r>
-      <w:bookmarkEnd w:id="12"/>
+      <w:bookmarkEnd w:id="13"/>
     </w:p>
     <w:p>
       <w:pPr>
         <w:pStyle w:val="20"/>
         <w:ind w:left="0" w:firstLine="851"/>
       </w:pPr>
-      <w:bookmarkStart w:id="13" w:name="_Toc10919498"/>
+      <w:bookmarkStart w:id="14" w:name="_Toc11057804"/>
       <w:r>
         <w:t>Інструкція з інсталяції програмного забезпечення</w:t>
       </w:r>
-      <w:bookmarkEnd w:id="13"/>
+      <w:bookmarkEnd w:id="14"/>
     </w:p>
     <w:p>
       <w:pPr>
         <w:pStyle w:val="20"/>
         <w:ind w:left="0" w:firstLine="851"/>
       </w:pPr>
-      <w:bookmarkStart w:id="14" w:name="_Toc10919499"/>
+      <w:bookmarkStart w:id="15" w:name="_Toc11057805"/>
       <w:r>
         <w:t>Інструкція з використання тестових наборів</w:t>
       </w:r>
-      <w:bookmarkEnd w:id="14"/>
+      <w:bookmarkEnd w:id="15"/>
     </w:p>
     <w:p>
       <w:pPr>
@@ -4662,11 +4750,11 @@
           <w:color w:val="545251"/>
         </w:rPr>
       </w:pPr>
-      <w:bookmarkStart w:id="15" w:name="_Toc10919500"/>
+      <w:bookmarkStart w:id="16" w:name="_Toc11057806"/>
       <w:r>
         <w:t>Інструкція з експлуатації програмного комплексу</w:t>
       </w:r>
-      <w:bookmarkEnd w:id="15"/>
+      <w:bookmarkEnd w:id="16"/>
     </w:p>
     <w:p>
       <w:pPr>
@@ -4677,23 +4765,23 @@
       <w:pPr>
         <w:pStyle w:val="17"/>
       </w:pPr>
-      <w:bookmarkStart w:id="16" w:name="_Toc10919501"/>
+      <w:bookmarkStart w:id="17" w:name="_Toc11057807"/>
       <w:r>
         <w:lastRenderedPageBreak/>
         <w:t>ВИСНОВКИ</w:t>
       </w:r>
-      <w:bookmarkEnd w:id="16"/>
+      <w:bookmarkEnd w:id="17"/>
     </w:p>
     <w:p>
       <w:pPr>
         <w:pStyle w:val="17"/>
       </w:pPr>
-      <w:bookmarkStart w:id="17" w:name="_Toc10919502"/>
+      <w:bookmarkStart w:id="18" w:name="_Toc11057808"/>
       <w:r>
         <w:lastRenderedPageBreak/>
         <w:t>ПЕРЕЛІК ПОСИЛАНЬ</w:t>
       </w:r>
-      <w:bookmarkEnd w:id="17"/>
+      <w:bookmarkEnd w:id="18"/>
     </w:p>
     <w:p>
       <w:pPr>
@@ -4951,8 +5039,8 @@
       <w:pPr>
         <w:pStyle w:val="17"/>
       </w:pPr>
-      <w:bookmarkStart w:id="18" w:name="_Toc497455975"/>
-      <w:bookmarkStart w:id="19" w:name="_Toc10919503"/>
+      <w:bookmarkStart w:id="19" w:name="_Toc497455975"/>
+      <w:bookmarkStart w:id="20" w:name="_Toc11057809"/>
       <w:r>
         <w:lastRenderedPageBreak/>
         <w:t xml:space="preserve">Додаток </w:t>
@@ -4963,7 +5051,7 @@
       <w:r>
         <w:br/>
       </w:r>
-      <w:bookmarkEnd w:id="18"/>
+      <w:bookmarkEnd w:id="19"/>
       <w:r>
         <w:t>Лістинг файлу «</w:t>
       </w:r>
@@ -4987,7 +5075,7 @@
       <w:r>
         <w:t>»</w:t>
       </w:r>
-      <w:bookmarkEnd w:id="19"/>
+      <w:bookmarkEnd w:id="20"/>
     </w:p>
     <w:p>
       <w:pPr>
@@ -4998,7 +5086,7 @@
       <w:pPr>
         <w:pStyle w:val="17"/>
       </w:pPr>
-      <w:bookmarkStart w:id="20" w:name="_Toc10919504"/>
+      <w:bookmarkStart w:id="21" w:name="_Toc11057810"/>
       <w:r>
         <w:lastRenderedPageBreak/>
         <w:t xml:space="preserve">Додаток </w:t>
@@ -5039,13 +5127,13 @@
       <w:r>
         <w:t>»</w:t>
       </w:r>
-      <w:bookmarkEnd w:id="20"/>
+      <w:bookmarkEnd w:id="21"/>
     </w:p>
     <w:p>
       <w:pPr>
         <w:pStyle w:val="17"/>
       </w:pPr>
-      <w:bookmarkStart w:id="21" w:name="_Toc10919505"/>
+      <w:bookmarkStart w:id="22" w:name="_Toc11057811"/>
       <w:r>
         <w:lastRenderedPageBreak/>
         <w:t xml:space="preserve">Додаток </w:t>
@@ -5056,12 +5144,12 @@
       <w:r>
         <w:br/>
       </w:r>
-      <w:bookmarkStart w:id="22" w:name="_Toc497455978"/>
+      <w:bookmarkStart w:id="23" w:name="_Toc497455978"/>
       <w:r>
         <w:t>CD-диск із програмним продуктом</w:t>
       </w:r>
-      <w:bookmarkEnd w:id="21"/>
       <w:bookmarkEnd w:id="22"/>
+      <w:bookmarkEnd w:id="23"/>
     </w:p>
     <w:p/>
     <w:p/>
@@ -6944,13 +7032,7 @@
                                 <w:rPr>
                                   <w:sz w:val="18"/>
                                 </w:rPr>
-                                <w:t xml:space="preserve"> </w:t>
-                              </w:r>
-                              <w:r>
-                                <w:rPr>
-                                  <w:sz w:val="18"/>
-                                </w:rPr>
-                                <w:t>Н. Контр.</w:t>
+                                <w:t xml:space="preserve"> Н. Контр.</w:t>
                               </w:r>
                             </w:p>
                           </w:txbxContent>
@@ -7262,17 +7344,7 @@
                                 <w:sz w:val="18"/>
                                 <w:szCs w:val="18"/>
                               </w:rPr>
-                              <w:t xml:space="preserve"> </w:t>
-                            </w:r>
-                            <w:r>
-                              <w:rPr>
-                                <w:b/>
-                                <w:bCs/>
-                                <w:iCs/>
-                                <w:sz w:val="18"/>
-                                <w:szCs w:val="18"/>
-                              </w:rPr>
-                              <w:t>«</w:t>
+                              <w:t xml:space="preserve"> «</w:t>
                             </w:r>
                             <w:r>
                               <w:rPr>
@@ -8304,13 +8376,7 @@
                           <w:rPr>
                             <w:sz w:val="18"/>
                           </w:rPr>
-                          <w:t xml:space="preserve"> </w:t>
-                        </w:r>
-                        <w:r>
-                          <w:rPr>
-                            <w:sz w:val="18"/>
-                          </w:rPr>
-                          <w:t>Н. Контр.</w:t>
+                          <w:t xml:space="preserve"> Н. Контр.</w:t>
                         </w:r>
                       </w:p>
                     </w:txbxContent>
@@ -8391,17 +8457,7 @@
                           <w:sz w:val="18"/>
                           <w:szCs w:val="18"/>
                         </w:rPr>
-                        <w:t xml:space="preserve"> </w:t>
-                      </w:r>
-                      <w:r>
-                        <w:rPr>
-                          <w:b/>
-                          <w:bCs/>
-                          <w:iCs/>
-                          <w:sz w:val="18"/>
-                          <w:szCs w:val="18"/>
-                        </w:rPr>
-                        <w:t>«</w:t>
+                        <w:t xml:space="preserve"> «</w:t>
                       </w:r>
                       <w:r>
                         <w:rPr>
@@ -10185,7 +10241,7 @@
   <w:abstractNum w:abstractNumId="2" w15:restartNumberingAfterBreak="0">
     <w:nsid w:val="0B53212D"/>
     <w:multiLevelType w:val="multilevel"/>
-    <w:tmpl w:val="96863B86"/>
+    <w:tmpl w:val="FEAE017E"/>
     <w:lvl w:ilvl="0">
       <w:start w:val="1"/>
       <w:numFmt w:val="decimal"/>
@@ -10205,6 +10261,10 @@
       <w:pPr>
         <w:ind w:left="1569" w:hanging="576"/>
       </w:pPr>
+      <w:rPr>
+        <w:rFonts w:ascii="Times New Roman" w:hAnsi="Times New Roman" w:cs="Times New Roman" w:hint="default"/>
+        <w:color w:val="auto"/>
+      </w:rPr>
     </w:lvl>
     <w:lvl w:ilvl="2">
       <w:start w:val="1"/>
@@ -11299,6 +11359,92 @@
       <w:rPr>
         <w:rFonts w:ascii="Wingdings" w:hAnsi="Wingdings" w:hint="default"/>
       </w:rPr>
+    </w:lvl>
+  </w:abstractNum>
+  <w:abstractNum w:abstractNumId="13" w15:restartNumberingAfterBreak="0">
+    <w:nsid w:val="7EC635B0"/>
+    <w:multiLevelType w:val="hybridMultilevel"/>
+    <w:tmpl w:val="C47C7F3A"/>
+    <w:lvl w:ilvl="0" w:tplc="0419000F">
+      <w:start w:val="1"/>
+      <w:numFmt w:val="decimal"/>
+      <w:lvlText w:val="%1."/>
+      <w:lvlJc w:val="left"/>
+      <w:pPr>
+        <w:ind w:left="1571" w:hanging="360"/>
+      </w:pPr>
+    </w:lvl>
+    <w:lvl w:ilvl="1" w:tplc="04190019" w:tentative="1">
+      <w:start w:val="1"/>
+      <w:numFmt w:val="lowerLetter"/>
+      <w:lvlText w:val="%2."/>
+      <w:lvlJc w:val="left"/>
+      <w:pPr>
+        <w:ind w:left="2291" w:hanging="360"/>
+      </w:pPr>
+    </w:lvl>
+    <w:lvl w:ilvl="2" w:tplc="0419001B" w:tentative="1">
+      <w:start w:val="1"/>
+      <w:numFmt w:val="lowerRoman"/>
+      <w:lvlText w:val="%3."/>
+      <w:lvlJc w:val="right"/>
+      <w:pPr>
+        <w:ind w:left="3011" w:hanging="180"/>
+      </w:pPr>
+    </w:lvl>
+    <w:lvl w:ilvl="3" w:tplc="0419000F" w:tentative="1">
+      <w:start w:val="1"/>
+      <w:numFmt w:val="decimal"/>
+      <w:lvlText w:val="%4."/>
+      <w:lvlJc w:val="left"/>
+      <w:pPr>
+        <w:ind w:left="3731" w:hanging="360"/>
+      </w:pPr>
+    </w:lvl>
+    <w:lvl w:ilvl="4" w:tplc="04190019" w:tentative="1">
+      <w:start w:val="1"/>
+      <w:numFmt w:val="lowerLetter"/>
+      <w:lvlText w:val="%5."/>
+      <w:lvlJc w:val="left"/>
+      <w:pPr>
+        <w:ind w:left="4451" w:hanging="360"/>
+      </w:pPr>
+    </w:lvl>
+    <w:lvl w:ilvl="5" w:tplc="0419001B" w:tentative="1">
+      <w:start w:val="1"/>
+      <w:numFmt w:val="lowerRoman"/>
+      <w:lvlText w:val="%6."/>
+      <w:lvlJc w:val="right"/>
+      <w:pPr>
+        <w:ind w:left="5171" w:hanging="180"/>
+      </w:pPr>
+    </w:lvl>
+    <w:lvl w:ilvl="6" w:tplc="0419000F" w:tentative="1">
+      <w:start w:val="1"/>
+      <w:numFmt w:val="decimal"/>
+      <w:lvlText w:val="%7."/>
+      <w:lvlJc w:val="left"/>
+      <w:pPr>
+        <w:ind w:left="5891" w:hanging="360"/>
+      </w:pPr>
+    </w:lvl>
+    <w:lvl w:ilvl="7" w:tplc="04190019" w:tentative="1">
+      <w:start w:val="1"/>
+      <w:numFmt w:val="lowerLetter"/>
+      <w:lvlText w:val="%8."/>
+      <w:lvlJc w:val="left"/>
+      <w:pPr>
+        <w:ind w:left="6611" w:hanging="360"/>
+      </w:pPr>
+    </w:lvl>
+    <w:lvl w:ilvl="8" w:tplc="0419001B" w:tentative="1">
+      <w:start w:val="1"/>
+      <w:numFmt w:val="lowerRoman"/>
+      <w:lvlText w:val="%9."/>
+      <w:lvlJc w:val="right"/>
+      <w:pPr>
+        <w:ind w:left="7331" w:hanging="180"/>
+      </w:pPr>
     </w:lvl>
   </w:abstractNum>
   <w:num w:numId="1">
@@ -11402,6 +11548,12 @@
   <w:num w:numId="21">
     <w:abstractNumId w:val="8"/>
   </w:num>
+  <w:num w:numId="22">
+    <w:abstractNumId w:val="2"/>
+  </w:num>
+  <w:num w:numId="23">
+    <w:abstractNumId w:val="13"/>
+  </w:num>
   <w:numIdMacAtCleanup w:val="7"/>
 </w:numbering>
 </file>
@@ -11423,7 +11575,7 @@
       </w:pPr>
     </w:pPrDefault>
   </w:docDefaults>
-  <w:latentStyles w:defLockedState="0" w:defUIPriority="99" w:defSemiHidden="0" w:defUnhideWhenUsed="0" w:defQFormat="0" w:count="375">
+  <w:latentStyles w:defLockedState="0" w:defUIPriority="99" w:defSemiHidden="0" w:defUnhideWhenUsed="0" w:defQFormat="0" w:count="376">
     <w:lsdException w:name="Normal" w:uiPriority="0" w:qFormat="1"/>
     <w:lsdException w:name="heading 1" w:qFormat="1"/>
     <w:lsdException w:name="heading 2" w:semiHidden="1" w:unhideWhenUsed="1" w:qFormat="1"/>
@@ -11799,6 +11951,7 @@
     <w:lsdException w:name="Smart Hyperlink" w:semiHidden="1" w:unhideWhenUsed="1"/>
     <w:lsdException w:name="Hashtag" w:semiHidden="1" w:unhideWhenUsed="1"/>
     <w:lsdException w:name="Unresolved Mention" w:semiHidden="1" w:unhideWhenUsed="1"/>
+    <w:lsdException w:name="Smart Link" w:semiHidden="1" w:unhideWhenUsed="1"/>
   </w:latentStyles>
   <w:style w:type="paragraph" w:default="1" w:styleId="a">
     <w:name w:val="Normal"/>
@@ -13332,7 +13485,7 @@
 </file>
 
 <file path=customXml/itemProps1.xml><?xml version="1.0" encoding="utf-8"?>
-<ds:datastoreItem xmlns:ds="http://schemas.openxmlformats.org/officeDocument/2006/customXml" ds:itemID="{07C52C8F-58E2-44EA-91BC-2E854FA4930A}">
+<ds:datastoreItem xmlns:ds="http://schemas.openxmlformats.org/officeDocument/2006/customXml" ds:itemID="{0182BC97-16E3-48E4-9EAE-790DBAFF9ECD}">
   <ds:schemaRefs>
     <ds:schemaRef ds:uri="http://schemas.openxmlformats.org/officeDocument/2006/bibliography"/>
   </ds:schemaRefs>

</xml_diff>

<commit_message>
updated kyrsa4 added some pictures
</commit_message>
<xml_diff>
--- a/курсач/Курсова.docx
+++ b/курсач/Курсова.docx
@@ -2634,6 +2634,360 @@
       <w:bookmarkEnd w:id="0"/>
     </w:p>
     <w:p>
+      <w:r>
+        <w:t xml:space="preserve">Велику роль в сучасному спілкуванні грають системи миттєвого обміну повідомленнями (месенджери), такі як </w:t>
+      </w:r>
+      <w:proofErr w:type="spellStart"/>
+      <w:r>
+        <w:t>Telegram</w:t>
+      </w:r>
+      <w:proofErr w:type="spellEnd"/>
+      <w:r>
+        <w:t xml:space="preserve">, </w:t>
+      </w:r>
+      <w:proofErr w:type="spellStart"/>
+      <w:r>
+        <w:t>Viber</w:t>
+      </w:r>
+      <w:proofErr w:type="spellEnd"/>
+      <w:r>
+        <w:t xml:space="preserve">, Skype і </w:t>
+      </w:r>
+      <w:proofErr w:type="spellStart"/>
+      <w:r>
+        <w:t>т.д</w:t>
+      </w:r>
+      <w:proofErr w:type="spellEnd"/>
+      <w:r>
+        <w:t xml:space="preserve">. Основне їх призначення - обмін повідомленнями в реальному часі через мережу Інтернет. Можуть передаватися як текстові повідомлення, так і звукові сигнали, зображення, відео. Свою популярність вони здобули в зв'язку з наявністю як текстових, так і голосових чатів, можливістю створення конференцій на велику кількість людей. Більшість месенджерів мають в наявності додатки під мобільні пристрої, що дозволяє порівняти їх з вбудованою функцією надсилання SMS, проте месенджери не вимагають окремої плати за відправку повідомлення, також месенджери дозволяють відправляти мультимедійні дані. У порівнянні з соціальними мережами, які так само зазвичай включають функцію миттєвої відправки повідомлень, месенджери простіші у використанні, та в них відсутні типові для соціальних мереж функції, таки як створення спільнот, розміщення інформації про себе і </w:t>
+      </w:r>
+      <w:proofErr w:type="spellStart"/>
+      <w:r>
+        <w:t>т.д</w:t>
+      </w:r>
+      <w:proofErr w:type="spellEnd"/>
+      <w:r>
+        <w:t>.</w:t>
+      </w:r>
+    </w:p>
+    <w:p>
+      <w:r>
+        <w:t xml:space="preserve">Одним з представників є відносно молодий додаток </w:t>
+      </w:r>
+      <w:proofErr w:type="spellStart"/>
+      <w:r>
+        <w:t>Telegram</w:t>
+      </w:r>
+      <w:proofErr w:type="spellEnd"/>
+      <w:r>
+        <w:t xml:space="preserve">, який був створений </w:t>
+      </w:r>
+      <w:r>
+        <w:t>14</w:t>
+      </w:r>
+      <w:r>
+        <w:t xml:space="preserve"> </w:t>
+      </w:r>
+      <w:r>
+        <w:t>серпня</w:t>
+      </w:r>
+      <w:r>
+        <w:t xml:space="preserve"> 201</w:t>
+      </w:r>
+      <w:r>
+        <w:t>3</w:t>
+      </w:r>
+      <w:r>
+        <w:t xml:space="preserve"> року</w:t>
+      </w:r>
+      <w:r>
+        <w:t xml:space="preserve">. Спочатку </w:t>
+      </w:r>
+      <w:proofErr w:type="spellStart"/>
+      <w:r>
+        <w:t>Telegram</w:t>
+      </w:r>
+      <w:proofErr w:type="spellEnd"/>
+      <w:r>
+        <w:t xml:space="preserve"> користувався популярністю переважно у людей інтелектуальних професій. Широка публіка вже встигла привикнути до </w:t>
+      </w:r>
+      <w:proofErr w:type="spellStart"/>
+      <w:r>
+        <w:t>WhatsApp</w:t>
+      </w:r>
+      <w:proofErr w:type="spellEnd"/>
+      <w:r>
+        <w:t xml:space="preserve"> і </w:t>
+      </w:r>
+      <w:proofErr w:type="spellStart"/>
+      <w:r>
+        <w:t>Viber</w:t>
+      </w:r>
+      <w:proofErr w:type="spellEnd"/>
+      <w:r>
+        <w:t>, а новинка, у якої не було українськомовної та російськомовної версії, користувалась попитом IT-фахівців і зарубіжних країн - в основному розвиваються, Італії, Іспанії і Бразилії.</w:t>
+      </w:r>
+    </w:p>
+    <w:p>
+      <w:pPr>
+        <w:ind w:left="431"/>
+      </w:pPr>
+      <w:r>
+        <w:t>Не задовго після</w:t>
+      </w:r>
+      <w:r>
+        <w:t xml:space="preserve"> </w:t>
+      </w:r>
+      <w:r>
+        <w:t>набуття чинності</w:t>
+      </w:r>
+      <w:r>
+        <w:t xml:space="preserve"> указу президента</w:t>
+      </w:r>
+      <w:r>
+        <w:t xml:space="preserve"> №133</w:t>
+      </w:r>
+      <w:r>
+        <w:t>/2017</w:t>
+      </w:r>
+      <w:r>
+        <w:t xml:space="preserve"> 17 травня 2017 року, який передбачав блокування популярної серед молоді соц</w:t>
+      </w:r>
+      <w:r>
+        <w:t>іальної</w:t>
+      </w:r>
+      <w:r>
+        <w:t xml:space="preserve"> мережі</w:t>
+      </w:r>
+      <w:r>
+        <w:t xml:space="preserve"> </w:t>
+      </w:r>
+      <w:r>
+        <w:t>“</w:t>
+      </w:r>
+      <w:r>
+        <w:t>ВКонтакте</w:t>
+      </w:r>
+      <w:r>
+        <w:t xml:space="preserve">”, </w:t>
+      </w:r>
+      <w:r>
+        <w:rPr>
+          <w:lang w:val="en-US"/>
+        </w:rPr>
+        <w:t>Telegram</w:t>
+      </w:r>
+      <w:r>
+        <w:t xml:space="preserve"> </w:t>
+      </w:r>
+      <w:r>
+        <w:t xml:space="preserve">випускає оновлення 4.4 у якому офіційно були добавленні Українська та Російська мови. Це значно поширило популярність месенджера серед студентів та учнів, які раніше мали групові чати у </w:t>
+      </w:r>
+      <w:r>
+        <w:rPr>
+          <w:lang w:val="ru-RU"/>
+        </w:rPr>
+        <w:t>“</w:t>
+      </w:r>
+      <w:r>
+        <w:t>ВКонтакте</w:t>
+      </w:r>
+      <w:r>
+        <w:rPr>
+          <w:lang w:val="ru-RU"/>
+        </w:rPr>
+        <w:t>”</w:t>
+      </w:r>
+      <w:r>
+        <w:rPr>
+          <w:lang w:val="ru-RU"/>
+        </w:rPr>
+        <w:t>.</w:t>
+      </w:r>
+    </w:p>
+    <w:p>
+      <w:pPr>
+        <w:ind w:left="431"/>
+      </w:pPr>
+      <w:r>
+        <w:rPr>
+          <w:lang w:val="en-US"/>
+        </w:rPr>
+        <w:t>Telegram</w:t>
+      </w:r>
+      <w:r>
+        <w:t xml:space="preserve"> в себе включає кра</w:t>
+      </w:r>
+      <w:r>
+        <w:t>щі</w:t>
+      </w:r>
+      <w:r>
+        <w:t xml:space="preserve"> риси всіх сучасних </w:t>
+      </w:r>
+      <w:r>
+        <w:t>месенджерів</w:t>
+      </w:r>
+      <w:r>
+        <w:t>, призначених для спілкування</w:t>
+      </w:r>
+      <w:r>
+        <w:t xml:space="preserve">. </w:t>
+      </w:r>
+      <w:r>
+        <w:t xml:space="preserve">Однак однією з головних особливостей </w:t>
+      </w:r>
+      <w:r>
+        <w:lastRenderedPageBreak/>
+        <w:t xml:space="preserve">програми </w:t>
+      </w:r>
+      <w:r>
+        <w:rPr>
+          <w:lang w:val="en-US"/>
+        </w:rPr>
+        <w:t>Telegram</w:t>
+      </w:r>
+      <w:r>
+        <w:t xml:space="preserve"> є створення бота.</w:t>
+      </w:r>
+    </w:p>
+    <w:p>
+      <w:pPr>
+        <w:ind w:left="431"/>
+      </w:pPr>
+      <w:r>
+        <w:t xml:space="preserve">Бот - спеціальна програма, що виконує автоматично і / або за заданим розкладом будь-які дії через текстовий чат, призначений для людей. </w:t>
+      </w:r>
+      <w:r>
+        <w:t xml:space="preserve">Взаємодія з ботом відбувається у персональному чаті, або за допомогою звертань, які починаються на символ </w:t>
+      </w:r>
+      <w:r>
+        <w:rPr>
+          <w:lang w:val="ru-RU"/>
+        </w:rPr>
+        <w:t>“@”</w:t>
+      </w:r>
+      <w:r>
+        <w:t>, якщо бот знаходиться у груповому чаті.</w:t>
+      </w:r>
+      <w:r>
+        <w:rPr>
+          <w:lang w:val="ru-RU"/>
+        </w:rPr>
+        <w:t xml:space="preserve"> </w:t>
+      </w:r>
+      <w:r>
+        <w:t xml:space="preserve"> Зазвичай бот позитивно позначається на працездатності </w:t>
+      </w:r>
+      <w:r>
+        <w:t>групового чату</w:t>
+      </w:r>
+      <w:r>
+        <w:t>, автоматизуючи однотипну робот</w:t>
+      </w:r>
+      <w:r>
+        <w:t>у</w:t>
+      </w:r>
+      <w:r>
+        <w:t xml:space="preserve">. Головне завдання ботів </w:t>
+      </w:r>
+      <w:r>
+        <w:t>в чаті</w:t>
+      </w:r>
+      <w:r>
+        <w:t xml:space="preserve"> це допомога в </w:t>
+      </w:r>
+      <w:proofErr w:type="spellStart"/>
+      <w:r>
+        <w:t>модерації</w:t>
+      </w:r>
+      <w:proofErr w:type="spellEnd"/>
+      <w:r>
+        <w:t xml:space="preserve"> та адмініструванні, однак, функціонал ботів цим не обмежений, у зв'язку з цим боти можуть виконувати безліч поставлених завдань будь-якого характеру. </w:t>
+      </w:r>
+      <w:r>
+        <w:rPr>
+          <w:lang w:val="en-US"/>
+        </w:rPr>
+        <w:t>Telegram</w:t>
+      </w:r>
+      <w:r>
+        <w:t xml:space="preserve"> надає зручний API на багатьох мовах програмування, як наслідок цього, сфера створення ботів досить швидко розвивається, на</w:t>
+      </w:r>
+      <w:r>
+        <w:t xml:space="preserve"> даний</w:t>
+      </w:r>
+      <w:r>
+        <w:t xml:space="preserve"> момент</w:t>
+      </w:r>
+      <w:r>
+        <w:t xml:space="preserve"> існує безліч розроблених ботів в різних сферах, таких як: новини, інтеграції з інших сервісів, фото та відео, музика.</w:t>
+      </w:r>
+    </w:p>
+    <w:p>
+      <w:pPr>
+        <w:ind w:left="431"/>
+      </w:pPr>
+      <w:r>
+        <w:t>Гарним п</w:t>
+      </w:r>
+      <w:r>
+        <w:t>рикладом автоматизації можна назвати величезну кількість ботів для прийому заявок на доставку їжі, замовлення столиків в ресторанах, розсилки реклами і багато іншого. Такі боти дозволяють збільшити прибуток компаній, так як бот може обробляти заявки з більшою швидкістю, ніж людина, і зменшити навантаження на робочий персонал.</w:t>
+      </w:r>
+    </w:p>
+    <w:p>
+      <w:pPr>
+        <w:ind w:left="431"/>
+      </w:pPr>
+      <w:r>
+        <w:t xml:space="preserve">Таким чином, метою даної роботи є створення </w:t>
+      </w:r>
+      <w:r>
+        <w:rPr>
+          <w:lang w:val="en-US"/>
+        </w:rPr>
+        <w:t>Telegram</w:t>
+      </w:r>
+      <w:r>
+        <w:t xml:space="preserve"> </w:t>
+      </w:r>
+      <w:r>
+        <w:t xml:space="preserve">бота з використанням </w:t>
+      </w:r>
+      <w:r>
+        <w:rPr>
+          <w:lang w:val="en-US"/>
+        </w:rPr>
+        <w:t>Telegram</w:t>
+      </w:r>
+      <w:r>
+        <w:t xml:space="preserve"> </w:t>
+      </w:r>
+      <w:r>
+        <w:rPr>
+          <w:lang w:val="en-US"/>
+        </w:rPr>
+        <w:t>Bot</w:t>
+      </w:r>
+      <w:r>
+        <w:t xml:space="preserve"> </w:t>
+      </w:r>
+      <w:r>
+        <w:rPr>
+          <w:lang w:val="en-US"/>
+        </w:rPr>
+        <w:t>API</w:t>
+      </w:r>
+      <w:r>
+        <w:t xml:space="preserve"> </w:t>
+      </w:r>
+      <w:r>
+        <w:t>для проведення тижня комп’ютерних дисциплін у технічному коледжі ТНТУ ім. Івана Пулюя</w:t>
+      </w:r>
+      <w:r>
+        <w:t xml:space="preserve">. </w:t>
+      </w:r>
+    </w:p>
+    <w:p>
       <w:pPr>
         <w:pStyle w:val="1"/>
       </w:pPr>
@@ -2669,11 +3023,284 @@
       <w:bookmarkEnd w:id="3"/>
     </w:p>
     <w:p>
+      <w:r>
+        <w:t>По перше</w:t>
+      </w:r>
+      <w:r>
+        <w:t xml:space="preserve"> «бот» (скорочення від «робот») - програма, яка автоматично, по команді або розкладом виконує різні дії. Простіше кажучи, програма для здійснення рутинних операцій. Причому робить це через ті ж інтерфейси, що і звичайний користувач, як би імітуючи реального користувача.</w:t>
+      </w:r>
+    </w:p>
+    <w:p>
+      <w:r>
+        <w:t>Основна задача ботів – виконання одноманітної роботи і це не тільки економить сили і час людини, але вони роблять її на більш високих швидкостях.</w:t>
+      </w:r>
+    </w:p>
+    <w:p>
+      <w:r>
+        <w:t>У ботів краща реакція і точність дій в порівнянні з людиною - це знаходить застосування в комп'ютерних іграх, інтернет-аукціонах, рекламі, електронній біржової торгівлі і так далі. Боти застосовуються для імітації людської діяльності, зокрема, в чатах. Це так звані «чат-боти».</w:t>
+      </w:r>
+    </w:p>
+    <w:p>
+      <w:r>
+        <w:t>Чат-бота можна налаштувати на видачу адекватних відповідей на людській мові. Звичайно, за умови, що він розпізнає і підтримує такого роду команди.</w:t>
+      </w:r>
+    </w:p>
+    <w:p>
+      <w:r>
+        <w:t xml:space="preserve">Боти в </w:t>
+      </w:r>
+      <w:proofErr w:type="spellStart"/>
+      <w:r>
+        <w:t>Telegram</w:t>
+      </w:r>
+      <w:proofErr w:type="spellEnd"/>
+      <w:r>
+        <w:t xml:space="preserve"> - це різновид чат-ботів. За правилами всі їх імена повинні закінчуватися словом «</w:t>
+      </w:r>
+      <w:proofErr w:type="spellStart"/>
+      <w:r>
+        <w:t>bot</w:t>
+      </w:r>
+      <w:proofErr w:type="spellEnd"/>
+      <w:r>
+        <w:t>». За своєю суттю - це ті ж призначені для користувача аккаунти, якими замість людей керують програми.</w:t>
+      </w:r>
+    </w:p>
+    <w:p>
+      <w:r>
+        <w:t xml:space="preserve">Вони допомагають виконувати різні дії: перекладати і коментувати, навчати і тестувати, шукати і знаходити, питати і відповідати, грати і розважати, транслювати, вбудовуватися в інші сервіси і платформи, взаємодіяти з датчиками і речами, підключеними до інтернету, і всі ці боти безкоштовні. Ботів </w:t>
+      </w:r>
+      <w:proofErr w:type="spellStart"/>
+      <w:r>
+        <w:t>Telegram</w:t>
+      </w:r>
+      <w:proofErr w:type="spellEnd"/>
+      <w:r>
+        <w:t xml:space="preserve"> можна «Додати в групу» (</w:t>
+      </w:r>
+      <w:proofErr w:type="spellStart"/>
+      <w:r>
+        <w:t>Add</w:t>
+      </w:r>
+      <w:proofErr w:type="spellEnd"/>
+      <w:r>
+        <w:t xml:space="preserve"> </w:t>
+      </w:r>
+      <w:proofErr w:type="spellStart"/>
+      <w:r>
+        <w:t>To</w:t>
+      </w:r>
+      <w:proofErr w:type="spellEnd"/>
+      <w:r>
+        <w:t xml:space="preserve"> </w:t>
+      </w:r>
+      <w:proofErr w:type="spellStart"/>
+      <w:r>
+        <w:t>Group</w:t>
+      </w:r>
+      <w:proofErr w:type="spellEnd"/>
+      <w:r>
+        <w:t>), або «Поділитися» (</w:t>
+      </w:r>
+      <w:proofErr w:type="spellStart"/>
+      <w:r>
+        <w:t>Share</w:t>
+      </w:r>
+      <w:proofErr w:type="spellEnd"/>
+      <w:r>
+        <w:t xml:space="preserve">). І це далеко не всі можливості, які представляє платформа для їх створення. </w:t>
+      </w:r>
+      <w:r>
+        <w:t>В умілих руках боти можуть стати дуже потужним ресурсом для організації свого часу і автоматизації повторюваних дій.</w:t>
+      </w:r>
+    </w:p>
+    <w:p>
+      <w:r>
+        <w:t>Почати роботу з ботом просто: досить вибрати його з каталогу, перейти за посиланням або знайти по імені через пошук і вступити з ним в переписку. Найчастіше, для запуску бота вводиться команда /</w:t>
+      </w:r>
+      <w:proofErr w:type="spellStart"/>
+      <w:r>
+        <w:t>start</w:t>
+      </w:r>
+      <w:proofErr w:type="spellEnd"/>
+      <w:r>
+        <w:t xml:space="preserve"> або пропонується </w:t>
+      </w:r>
+      <w:r>
+        <w:lastRenderedPageBreak/>
+        <w:t>натиснути кнопку старту на віртуальній клавіатурі. Для роботи можуть використовуватися програмовані кнопки віртуальної клавіатури, за рахунок яких бот перетворюється в міні-додаток з інтуїтивно зрозумілим інтерфейсом.</w:t>
+      </w:r>
+    </w:p>
+    <w:p>
+      <w:r>
+        <w:t xml:space="preserve">Далі бот </w:t>
+      </w:r>
+      <w:proofErr w:type="spellStart"/>
+      <w:r>
+        <w:t>надішле</w:t>
+      </w:r>
+      <w:proofErr w:type="spellEnd"/>
+      <w:r>
+        <w:t xml:space="preserve"> вам інформацію про себе, інструкції, а також список команд або виведе доступні команди-кнопки на екран.</w:t>
+      </w:r>
+    </w:p>
+    <w:p>
+      <w:r>
+        <w:t xml:space="preserve">Боти можуть бути вкрай корисні у всіх сферах </w:t>
+      </w:r>
+      <w:r>
+        <w:t>життя</w:t>
+      </w:r>
+      <w:r>
+        <w:t>.</w:t>
+      </w:r>
+      <w:r>
+        <w:t xml:space="preserve"> За</w:t>
+      </w:r>
+      <w:r>
+        <w:t xml:space="preserve"> допомогою ботів можна пов'язувати об'єкти матеріального світу з користувачем. Особливо великі перспективи малюються в зв'язку з розвитком інтернету речей (</w:t>
+      </w:r>
+      <w:proofErr w:type="spellStart"/>
+      <w:r>
+        <w:t>Internet</w:t>
+      </w:r>
+      <w:proofErr w:type="spellEnd"/>
+      <w:r>
+        <w:t xml:space="preserve"> </w:t>
+      </w:r>
+      <w:proofErr w:type="spellStart"/>
+      <w:r>
+        <w:t>of</w:t>
+      </w:r>
+      <w:proofErr w:type="spellEnd"/>
+      <w:r>
+        <w:t xml:space="preserve"> </w:t>
+      </w:r>
+      <w:proofErr w:type="spellStart"/>
+      <w:r>
+        <w:t>Things</w:t>
+      </w:r>
+      <w:proofErr w:type="spellEnd"/>
+      <w:r>
+        <w:t>).</w:t>
+      </w:r>
+    </w:p>
+    <w:p>
+      <w:r>
+        <w:t xml:space="preserve">З'єднання і датчиками дозволяє реалізувати концепцію «розумного будинку» навіть без великих фінансових витрат. Наприклад, українські розробники розробили ботів для популярних служб поштового зв’язку, Укрпошти та Нової пошти, вони дозволяють відслідковувати відправлення та отримувати сповіщення про місце знаходження відправлення, а російські розробники навчили домашні лічильники води спілкуватися з власником квартири через месенджер </w:t>
+      </w:r>
+      <w:proofErr w:type="spellStart"/>
+      <w:r>
+        <w:t>Telegram</w:t>
+      </w:r>
+      <w:proofErr w:type="spellEnd"/>
+      <w:r>
+        <w:t>. Тобто людині досить запросити у бота дані по лічильникам і отримати телеметричні дані прямо до себе на смартфон.</w:t>
+      </w:r>
+    </w:p>
+    <w:p>
+      <w:r>
+        <w:t xml:space="preserve">А хтось використовує ботів </w:t>
+      </w:r>
+      <w:proofErr w:type="spellStart"/>
+      <w:r>
+        <w:t>Telegram</w:t>
+      </w:r>
+      <w:proofErr w:type="spellEnd"/>
+      <w:r>
+        <w:t xml:space="preserve"> для організації взаємодії людей, наприклад, дозволяючи замовнику бачити хід робіт і контролювати робочий процес.</w:t>
+      </w:r>
+    </w:p>
+    <w:p>
+      <w:r>
+        <w:t>Щоб зробити бота з персональними налаштуваннями, знадобляться спеціальні знання. Перш за все, знання англійської мови, щоб розібратися в описі можливостей ботів і інтерфейсі взаємодії з ботами (</w:t>
+      </w:r>
+      <w:proofErr w:type="spellStart"/>
+      <w:r>
+        <w:t>Bot</w:t>
+      </w:r>
+      <w:proofErr w:type="spellEnd"/>
+      <w:r>
+        <w:t xml:space="preserve"> API).</w:t>
+      </w:r>
+    </w:p>
+    <w:p>
+      <w:r>
+        <w:t xml:space="preserve">Так як </w:t>
+      </w:r>
+      <w:r>
+        <w:rPr>
+          <w:color w:val="000000"/>
+          <w:shd w:val="clear" w:color="auto" w:fill="FFFFFF"/>
+        </w:rPr>
+        <w:t>бот</w:t>
+      </w:r>
+      <w:r>
+        <w:rPr>
+          <w:color w:val="000000"/>
+          <w:shd w:val="clear" w:color="auto" w:fill="FFFFFF"/>
+        </w:rPr>
+        <w:t xml:space="preserve"> для проведення</w:t>
+      </w:r>
+      <w:r>
+        <w:rPr>
+          <w:color w:val="000000"/>
+          <w:shd w:val="clear" w:color="auto" w:fill="FFFFFF"/>
+        </w:rPr>
+        <w:t xml:space="preserve"> тижня комп’ютерних дисциплін</w:t>
+      </w:r>
+      <w:r>
+        <w:rPr>
+          <w:color w:val="000000"/>
+          <w:shd w:val="clear" w:color="auto" w:fill="FFFFFF"/>
+        </w:rPr>
+        <w:t xml:space="preserve"> є досить спеціалізованим, і розробляється конкретно для певного закладу, аналогів у нього немає. Розробка спрямована на економію часу організаторів, звільняючи їх від рутинної роботи по реєстрації команд і проведенні </w:t>
+      </w:r>
+      <w:r>
+        <w:rPr>
+          <w:color w:val="000000"/>
+          <w:shd w:val="clear" w:color="auto" w:fill="FFFFFF"/>
+        </w:rPr>
+        <w:t>“</w:t>
+      </w:r>
+      <w:proofErr w:type="spellStart"/>
+      <w:r>
+        <w:rPr>
+          <w:color w:val="000000"/>
+          <w:shd w:val="clear" w:color="auto" w:fill="FFFFFF"/>
+        </w:rPr>
+        <w:t>Техно</w:t>
+      </w:r>
+      <w:proofErr w:type="spellEnd"/>
+      <w:r>
+        <w:rPr>
+          <w:color w:val="000000"/>
+          <w:shd w:val="clear" w:color="auto" w:fill="FFFFFF"/>
+        </w:rPr>
+        <w:t xml:space="preserve"> квесту</w:t>
+      </w:r>
+      <w:r>
+        <w:rPr>
+          <w:color w:val="000000"/>
+          <w:shd w:val="clear" w:color="auto" w:fill="FFFFFF"/>
+        </w:rPr>
+        <w:t>”</w:t>
+      </w:r>
+      <w:r>
+        <w:rPr>
+          <w:color w:val="000000"/>
+          <w:shd w:val="clear" w:color="auto" w:fill="FFFFFF"/>
+        </w:rPr>
+        <w:t>, а також підрахунку набраних балів.</w:t>
+      </w:r>
+    </w:p>
+    <w:p>
       <w:pPr>
         <w:pStyle w:val="20"/>
       </w:pPr>
       <w:bookmarkStart w:id="4" w:name="_Toc11057795"/>
       <w:r>
+        <w:lastRenderedPageBreak/>
         <w:t>Технічне завдання</w:t>
       </w:r>
       <w:bookmarkEnd w:id="4"/>
@@ -2817,6 +3444,19 @@
       </w:r>
     </w:p>
     <w:p>
+      <w:pPr>
+        <w:rPr>
+          <w:b/>
+        </w:rPr>
+      </w:pPr>
+      <w:r>
+        <w:rPr>
+          <w:b/>
+        </w:rPr>
+        <w:t>Вимоги до функціональних характеристик</w:t>
+      </w:r>
+    </w:p>
+    <w:p>
       <w:r>
         <w:t xml:space="preserve">Програма для </w:t>
       </w:r>
@@ -2834,6 +3474,7 @@
     <w:p>
       <w:pPr>
         <w:pStyle w:val="10"/>
+        <w:ind w:left="0" w:firstLine="851"/>
       </w:pPr>
       <w:r>
         <w:t xml:space="preserve">Реєстрація команд. Данні про команду повинні зберігатися в базі даних, а саме назва команди, прізвище та ім’я членів команди, та номер телефону капітана. Щоби не нагромаджувати велику кількість даних в одній таблиці, дані учасників будуть зберігатися в віддільній таблиці. Таким чином таблиця </w:t>
@@ -2888,21 +3529,8 @@
       </w:r>
       <w:proofErr w:type="spellEnd"/>
       <w:r>
-        <w:t xml:space="preserve">. 1.2) – з 3 стовпців і </w:t>
-      </w:r>
-      <w:r>
-        <w:lastRenderedPageBreak/>
-        <w:t>певної кількості рядків, яка відповідає кількості зареєстрованих учасників.</w:t>
-      </w:r>
-    </w:p>
-    <w:p>
-      <w:pPr>
-        <w:pStyle w:val="10"/>
-        <w:numPr>
-          <w:ilvl w:val="0"/>
-          <w:numId w:val="0"/>
-        </w:numPr>
-      </w:pPr>
+        <w:t>. 1.2) – з 3 стовпців і певної кількості рядків, яка відповідає кількості зареєстрованих учасників.</w:t>
+      </w:r>
     </w:p>
     <w:p>
       <w:pPr>
@@ -3000,6 +3628,7 @@
               <w:rPr>
                 <w:lang w:val="en-US"/>
               </w:rPr>
+              <w:lastRenderedPageBreak/>
               <w:t>ID</w:t>
             </w:r>
           </w:p>
@@ -3221,6 +3850,11 @@
     <w:p>
       <w:pPr>
         <w:ind w:firstLine="0"/>
+        <w:jc w:val="left"/>
+        <w:rPr>
+          <w:noProof/>
+          <w:lang w:eastAsia="uk-UA"/>
+        </w:rPr>
       </w:pPr>
     </w:p>
     <w:p>
@@ -3468,12 +4102,8 @@
     </w:tbl>
     <w:p>
       <w:pPr>
-        <w:ind w:firstLine="0"/>
-      </w:pPr>
-    </w:p>
-    <w:p>
-      <w:pPr>
         <w:pStyle w:val="10"/>
+        <w:ind w:left="0" w:firstLine="839"/>
       </w:pPr>
       <w:r>
         <w:t xml:space="preserve">Маршрутизація команд. </w:t>
@@ -3516,12 +4146,6 @@
       <w:r>
         <w:t xml:space="preserve">1.3) з 4 стовпців і певної кількості рядків, яка відповідає кількості локацій. </w:t>
       </w:r>
-    </w:p>
-    <w:p>
-      <w:pPr>
-        <w:spacing w:line="240" w:lineRule="auto"/>
-        <w:ind w:firstLine="720"/>
-      </w:pPr>
     </w:p>
     <w:p>
       <w:pPr>
@@ -3784,12 +4408,229 @@
         <w:ind w:firstLine="0"/>
         <w:jc w:val="left"/>
       </w:pPr>
+    </w:p>
+    <w:p>
+      <w:r>
+        <w:rPr>
+          <w:b/>
+        </w:rPr>
+        <w:t>Часові характеристики</w:t>
+      </w:r>
+    </w:p>
+    <w:p>
+      <w:r>
+        <w:t xml:space="preserve">Встановлено, що відповідь на запит користувача повинен </w:t>
+      </w:r>
+      <w:r>
+        <w:t>приходити протягом</w:t>
+      </w:r>
+      <w:r>
+        <w:t xml:space="preserve"> 3 секунд.</w:t>
+      </w:r>
+    </w:p>
+    <w:p>
+      <w:pPr>
+        <w:rPr>
+          <w:b/>
+        </w:rPr>
+      </w:pPr>
+      <w:r>
+        <w:rPr>
+          <w:b/>
+        </w:rPr>
+        <w:t>Вимоги до надійності</w:t>
+      </w:r>
+    </w:p>
+    <w:p>
+      <w:r>
+        <w:t>Програмний комплекс</w:t>
+      </w:r>
+      <w:r>
+        <w:t xml:space="preserve"> повинен мати наступні вимоги до надійності:</w:t>
+      </w:r>
+    </w:p>
+    <w:p>
+      <w:pPr>
+        <w:pStyle w:val="10"/>
+      </w:pPr>
+      <w:r>
+        <w:t>в</w:t>
+      </w:r>
+      <w:r>
+        <w:t>икористання обробки виняткових ситуацій;</w:t>
+      </w:r>
+    </w:p>
+    <w:p>
+      <w:pPr>
+        <w:pStyle w:val="10"/>
+      </w:pPr>
+      <w:r>
+        <w:t>контроль вводу даних</w:t>
+      </w:r>
+      <w:r>
+        <w:t xml:space="preserve"> на перебільшення розміру допустимого вводу;</w:t>
+      </w:r>
+    </w:p>
+    <w:p>
+      <w:pPr>
+        <w:pStyle w:val="10"/>
+      </w:pPr>
+      <w:r>
+        <w:t>захист від несанкціонованого доступу до інформаційної бази;</w:t>
+      </w:r>
+    </w:p>
+    <w:p>
+      <w:pPr>
+        <w:pStyle w:val="10"/>
+      </w:pPr>
+      <w:r>
+        <w:t xml:space="preserve">супровід дій користувача </w:t>
+      </w:r>
+      <w:r>
+        <w:t>чіткими і зрозумілими</w:t>
+      </w:r>
+      <w:r>
+        <w:t xml:space="preserve"> повідомленнями.</w:t>
+      </w:r>
+    </w:p>
+    <w:p>
+      <w:pPr>
+        <w:rPr>
+          <w:b/>
+        </w:rPr>
+      </w:pPr>
+      <w:r>
+        <w:rPr>
+          <w:b/>
+        </w:rPr>
+        <w:t>Умови експлуатації</w:t>
+      </w:r>
+    </w:p>
+    <w:p>
+      <w:r>
+        <w:t xml:space="preserve">В склад технічних засобів повинні входити: монітор (діагоналлю не менше 15”), клавіатура, мишка, IBM-сумісний персональний комп’ютер або сервер із </w:t>
+      </w:r>
+      <w:r>
+        <w:lastRenderedPageBreak/>
+        <w:t xml:space="preserve">такими мінімальними характеристиками: </w:t>
+      </w:r>
+    </w:p>
+    <w:p>
+      <w:pPr>
+        <w:pStyle w:val="10"/>
+      </w:pPr>
+      <w:r>
+        <w:t xml:space="preserve">процесор – </w:t>
+      </w:r>
+      <w:proofErr w:type="spellStart"/>
+      <w:r>
+        <w:t>Intel</w:t>
+      </w:r>
+      <w:proofErr w:type="spellEnd"/>
+      <w:r>
+        <w:t xml:space="preserve"> </w:t>
+      </w:r>
+      <w:r>
+        <w:rPr>
+          <w:lang w:val="en-US"/>
+        </w:rPr>
+        <w:t>Pentium</w:t>
+      </w:r>
+      <w:r>
+        <w:t xml:space="preserve">; </w:t>
+      </w:r>
+    </w:p>
+    <w:p>
+      <w:pPr>
+        <w:pStyle w:val="10"/>
+      </w:pPr>
+      <w:r>
+        <w:t xml:space="preserve">оперативна пам’ять - 2 ГБ; </w:t>
+      </w:r>
       <w:r>
         <w:tab/>
       </w:r>
     </w:p>
     <w:p>
       <w:pPr>
+        <w:pStyle w:val="10"/>
+      </w:pPr>
+      <w:r>
+        <w:t xml:space="preserve">обсяг дискової пам’яті – </w:t>
+      </w:r>
+      <w:r>
+        <w:rPr>
+          <w:lang w:val="en-US"/>
+        </w:rPr>
+        <w:t>2</w:t>
+      </w:r>
+      <w:r>
+        <w:t xml:space="preserve"> ГБ</w:t>
+      </w:r>
+      <w:r>
+        <w:rPr>
+          <w:lang w:val="en-US"/>
+        </w:rPr>
+        <w:t>.</w:t>
+      </w:r>
+    </w:p>
+    <w:p>
+      <w:pPr>
+        <w:pStyle w:val="10"/>
+        <w:numPr>
+          <w:ilvl w:val="0"/>
+          <w:numId w:val="0"/>
+        </w:numPr>
+        <w:ind w:firstLine="851"/>
+      </w:pPr>
+      <w:r>
+        <w:t xml:space="preserve">Допускається робота сервера починаючи з </w:t>
+      </w:r>
+      <w:r>
+        <w:rPr>
+          <w:lang w:val="en-US"/>
+        </w:rPr>
+        <w:t>Windows</w:t>
+      </w:r>
+      <w:r>
+        <w:rPr>
+          <w:lang w:val="ru-RU"/>
+        </w:rPr>
+        <w:t xml:space="preserve"> </w:t>
+      </w:r>
+      <w:r>
+        <w:rPr>
+          <w:lang w:val="ru-RU"/>
+        </w:rPr>
+        <w:t xml:space="preserve">7 та на </w:t>
+      </w:r>
+      <w:r>
+        <w:rPr>
+          <w:lang w:val="en-US"/>
+        </w:rPr>
+        <w:t>Linux</w:t>
+      </w:r>
+      <w:r>
+        <w:rPr>
+          <w:lang w:val="ru-RU"/>
+        </w:rPr>
+        <w:t xml:space="preserve"> </w:t>
+      </w:r>
+      <w:r>
+        <w:t xml:space="preserve">базованих операційних системах. Робота сервера вимагає встановлений інтерпретатор </w:t>
+      </w:r>
+      <w:r>
+        <w:rPr>
+          <w:lang w:val="en-US"/>
+        </w:rPr>
+        <w:t>Python</w:t>
+      </w:r>
+      <w:r>
+        <w:t xml:space="preserve"> версії 3.7 або вище.</w:t>
+      </w:r>
+    </w:p>
+    <w:p>
+      <w:pPr>
         <w:pStyle w:val="3"/>
       </w:pPr>
       <w:r>
@@ -3830,7 +4671,6 @@
         <w:pStyle w:val="3"/>
       </w:pPr>
       <w:r>
-        <w:lastRenderedPageBreak/>
         <w:t>Техніко-економічні показники</w:t>
       </w:r>
     </w:p>
@@ -3905,7 +4745,14 @@
         <w:rPr>
           <w:shd w:val="clear" w:color="auto" w:fill="FFFFFF"/>
         </w:rPr>
-        <w:t>Усі дані, що надходять потрібно проаналізувати і систематизувати, важливо також врахувати всі технічні обмеження, які можуть виникнути на стороні замовника. Підсумком даного етапу має стати створення докладної специфікації, що відповідає всім вимогам замовника. Також слід звернути увагу і на інші чинники, які можуть ускладнювати процес розробки.</w:t>
+        <w:t xml:space="preserve">Усі дані, що надходять потрібно проаналізувати і систематизувати, важливо також врахувати всі технічні обмеження, які можуть виникнути на стороні </w:t>
+      </w:r>
+      <w:r>
+        <w:rPr>
+          <w:shd w:val="clear" w:color="auto" w:fill="FFFFFF"/>
+        </w:rPr>
+        <w:lastRenderedPageBreak/>
+        <w:t>замовника. Підсумком даного етапу має стати створення докладної специфікації, що відповідає всім вимогам замовника. Також слід звернути увагу і на інші чинники, які можуть ускладнювати процес розробки.</w:t>
       </w:r>
     </w:p>
     <w:p>
@@ -4015,7 +4862,6 @@
         <w:pStyle w:val="3"/>
       </w:pPr>
       <w:r>
-        <w:lastRenderedPageBreak/>
         <w:t>Порядок контролю та прийому</w:t>
       </w:r>
     </w:p>
@@ -4082,7 +4928,6 @@
         <w:t>відповіді на запитання і зауваження комісії.</w:t>
       </w:r>
     </w:p>
-    <w:p/>
     <w:p>
       <w:pPr>
         <w:pStyle w:val="1"/>
@@ -4134,6 +4979,9 @@
         <w:t>JSON</w:t>
       </w:r>
       <w:r>
+        <w:t xml:space="preserve"> (див. рис. 2.1)</w:t>
+      </w:r>
+      <w:r>
         <w:t xml:space="preserve"> </w:t>
       </w:r>
       <w:r>
@@ -4141,6 +4989,78 @@
       </w:r>
       <w:r>
         <w:t>і порт 8443.</w:t>
+      </w:r>
+    </w:p>
+    <w:p>
+      <w:r>
+        <w:rPr>
+          <w:noProof/>
+        </w:rPr>
+        <w:drawing>
+          <wp:inline distT="0" distB="0" distL="0" distR="0">
+            <wp:extent cx="5700395" cy="1080770"/>
+            <wp:effectExtent l="0" t="0" r="0" b="5080"/>
+            <wp:docPr id="2" name="Рисунок 2"/>
+            <wp:cNvGraphicFramePr>
+              <a:graphicFrameLocks xmlns:a="http://schemas.openxmlformats.org/drawingml/2006/main" noChangeAspect="1"/>
+            </wp:cNvGraphicFramePr>
+            <a:graphic xmlns:a="http://schemas.openxmlformats.org/drawingml/2006/main">
+              <a:graphicData uri="http://schemas.openxmlformats.org/drawingml/2006/picture">
+                <pic:pic xmlns:pic="http://schemas.openxmlformats.org/drawingml/2006/picture">
+                  <pic:nvPicPr>
+                    <pic:cNvPr id="0" name="Picture 2"/>
+                    <pic:cNvPicPr>
+                      <a:picLocks noChangeAspect="1" noChangeArrowheads="1"/>
+                    </pic:cNvPicPr>
+                  </pic:nvPicPr>
+                  <pic:blipFill>
+                    <a:blip r:embed="rId10">
+                      <a:extLst>
+                        <a:ext uri="{28A0092B-C50C-407E-A947-70E740481C1C}">
+                          <a14:useLocalDpi xmlns:a14="http://schemas.microsoft.com/office/drawing/2010/main" val="0"/>
+                        </a:ext>
+                      </a:extLst>
+                    </a:blip>
+                    <a:srcRect/>
+                    <a:stretch>
+                      <a:fillRect/>
+                    </a:stretch>
+                  </pic:blipFill>
+                  <pic:spPr bwMode="auto">
+                    <a:xfrm>
+                      <a:off x="0" y="0"/>
+                      <a:ext cx="5700395" cy="1080770"/>
+                    </a:xfrm>
+                    <a:prstGeom prst="rect">
+                      <a:avLst/>
+                    </a:prstGeom>
+                    <a:noFill/>
+                    <a:ln>
+                      <a:noFill/>
+                    </a:ln>
+                  </pic:spPr>
+                </pic:pic>
+              </a:graphicData>
+            </a:graphic>
+          </wp:inline>
+        </w:drawing>
+      </w:r>
+    </w:p>
+    <w:p>
+      <w:pPr>
+        <w:jc w:val="center"/>
+        <w:rPr>
+          <w:lang w:val="en-US"/>
+        </w:rPr>
+      </w:pPr>
+      <w:r>
+        <w:t xml:space="preserve">Рисунок 2.1 – Схематичне представлення об’єкта </w:t>
+      </w:r>
+      <w:r>
+        <w:rPr>
+          <w:lang w:val="en-US"/>
+        </w:rPr>
+        <w:t>JSON</w:t>
       </w:r>
     </w:p>
     <w:p>
@@ -4236,12 +5156,7 @@
         <w:t xml:space="preserve"> і</w:t>
       </w:r>
       <w:r>
-        <w:t xml:space="preserve"> користувача повинні супроводжувати повідомлення протягом усіх етапів роботи з додатком, а при виникненні п</w:t>
-      </w:r>
-      <w:bookmarkStart w:id="7" w:name="_GoBack"/>
-      <w:bookmarkEnd w:id="7"/>
-      <w:r>
-        <w:t>омилки повідомляти про неї користувача.</w:t>
+        <w:t xml:space="preserve"> користувача повинні супроводжувати повідомлення протягом усіх етапів роботи з додатком, а при виникненні помилки повідомляти про неї користувача.</w:t>
       </w:r>
     </w:p>
     <w:p>
@@ -4249,11 +5164,11 @@
         <w:pStyle w:val="20"/>
         <w:ind w:left="0" w:firstLine="851"/>
       </w:pPr>
-      <w:bookmarkStart w:id="8" w:name="_Toc11057798"/>
+      <w:bookmarkStart w:id="7" w:name="_Toc11057798"/>
       <w:r>
         <w:t>Опис та обґрунтування вибору структури та методу організації  вхідних та вихідних даних</w:t>
       </w:r>
-      <w:bookmarkEnd w:id="8"/>
+      <w:bookmarkEnd w:id="7"/>
     </w:p>
     <w:p>
       <w:pPr>
@@ -4313,13 +5228,15 @@
         <w:rPr>
           <w:bCs/>
         </w:rPr>
-        <w:t>.</w:t>
+        <w:t xml:space="preserve"> </w:t>
       </w:r>
       <w:r>
         <w:rPr>
           <w:bCs/>
-        </w:rPr>
-        <w:t xml:space="preserve"> </w:t>
+          <w:color w:val="FF0000"/>
+        </w:rPr>
+        <w:lastRenderedPageBreak/>
+        <w:t>#</w:t>
       </w:r>
       <w:r>
         <w:rPr>
@@ -4334,205 +5251,235 @@
           <w:bCs/>
           <w:color w:val="FF0000"/>
         </w:rPr>
-        <w:t xml:space="preserve"> ЗРОБИТИ ПЕРЕЛІК ПОСИЛАНЬ</w:t>
+        <w:t xml:space="preserve"> добавити посилань, виправити коли буде більше</w:t>
+      </w:r>
+      <w:r>
+        <w:rPr>
+          <w:bCs/>
+        </w:rPr>
+        <w:t>.</w:t>
+      </w:r>
+      <w:r>
+        <w:rPr>
+          <w:bCs/>
+        </w:rPr>
+        <w:t xml:space="preserve"> </w:t>
+      </w:r>
+      <w:r>
+        <w:rPr>
+          <w:bCs/>
+        </w:rPr>
+        <w:t xml:space="preserve">Для отримання даних буде використовуватись </w:t>
+      </w:r>
+      <w:r>
+        <w:rPr>
+          <w:bCs/>
+          <w:lang w:val="en-US"/>
+        </w:rPr>
+        <w:t>Webhook</w:t>
+      </w:r>
+      <w:r>
+        <w:rPr>
+          <w:bCs/>
+        </w:rPr>
+        <w:t>, який</w:t>
+      </w:r>
+      <w:r>
+        <w:rPr>
+          <w:bCs/>
+        </w:rPr>
+        <w:t>,</w:t>
+      </w:r>
+      <w:r>
+        <w:rPr>
+          <w:bCs/>
+        </w:rPr>
+        <w:t xml:space="preserve"> </w:t>
+      </w:r>
+      <w:r>
+        <w:rPr>
+          <w:bCs/>
+        </w:rPr>
+        <w:t xml:space="preserve">на відмінну від </w:t>
+      </w:r>
+      <w:r>
+        <w:rPr>
+          <w:bCs/>
+          <w:lang w:val="en-US"/>
+        </w:rPr>
+        <w:t>Long</w:t>
+      </w:r>
+      <w:r>
+        <w:rPr>
+          <w:bCs/>
+        </w:rPr>
+        <w:t xml:space="preserve"> </w:t>
+      </w:r>
+      <w:r>
+        <w:rPr>
+          <w:bCs/>
+          <w:lang w:val="en-US"/>
+        </w:rPr>
+        <w:t>pulling</w:t>
+      </w:r>
+      <w:r>
+        <w:rPr>
+          <w:bCs/>
+        </w:rPr>
+        <w:t xml:space="preserve"> методу</w:t>
+      </w:r>
+      <w:r>
+        <w:rPr>
+          <w:bCs/>
+        </w:rPr>
+        <w:t>,</w:t>
+      </w:r>
+      <w:r>
+        <w:rPr>
+          <w:bCs/>
+        </w:rPr>
+        <w:t xml:space="preserve"> дає кращий результат в швидкості отримання даних. Використання </w:t>
+      </w:r>
+      <w:r>
+        <w:rPr>
+          <w:bCs/>
+          <w:lang w:val="en-US"/>
+        </w:rPr>
+        <w:t>Webhook</w:t>
+      </w:r>
+      <w:r>
+        <w:rPr>
+          <w:bCs/>
+        </w:rPr>
+        <w:t xml:space="preserve"> </w:t>
+      </w:r>
+      <w:r>
+        <w:rPr>
+          <w:bCs/>
+        </w:rPr>
+        <w:t>передбачає створення веб сервера</w:t>
+      </w:r>
+      <w:r>
+        <w:rPr>
+          <w:bCs/>
+        </w:rPr>
+        <w:t>,</w:t>
+      </w:r>
+      <w:r>
+        <w:rPr>
+          <w:bCs/>
+        </w:rPr>
+        <w:t xml:space="preserve"> який буде отримувати данні про надходження повідомлення у вигляді</w:t>
+      </w:r>
+      <w:r>
+        <w:rPr>
+          <w:bCs/>
+        </w:rPr>
+        <w:t xml:space="preserve"> </w:t>
+      </w:r>
+      <w:r>
+        <w:rPr>
+          <w:bCs/>
+          <w:lang w:val="en-US"/>
+        </w:rPr>
+        <w:t>HTTP</w:t>
+      </w:r>
+      <w:r>
+        <w:rPr>
+          <w:bCs/>
+        </w:rPr>
+        <w:t xml:space="preserve"> </w:t>
+      </w:r>
+      <w:r>
+        <w:rPr>
+          <w:bCs/>
+          <w:lang w:val="en-US"/>
+        </w:rPr>
+        <w:t>POST</w:t>
+      </w:r>
+      <w:r>
+        <w:rPr>
+          <w:bCs/>
+        </w:rPr>
+        <w:t xml:space="preserve"> </w:t>
+      </w:r>
+      <w:r>
+        <w:rPr>
+          <w:bCs/>
+        </w:rPr>
+        <w:t>запиту</w:t>
+      </w:r>
+      <w:r>
+        <w:rPr>
+          <w:bCs/>
+        </w:rPr>
+        <w:t>,</w:t>
+      </w:r>
+      <w:r>
+        <w:rPr>
+          <w:bCs/>
+        </w:rPr>
+        <w:t xml:space="preserve"> який буде включати </w:t>
+      </w:r>
+      <w:r>
+        <w:rPr>
+          <w:bCs/>
+          <w:lang w:val="en-US"/>
+        </w:rPr>
+        <w:t>JSON</w:t>
+      </w:r>
+      <w:r>
+        <w:rPr>
+          <w:bCs/>
+        </w:rPr>
+        <w:t xml:space="preserve"> </w:t>
+      </w:r>
+      <w:r>
+        <w:rPr>
+          <w:bCs/>
+        </w:rPr>
+        <w:t xml:space="preserve">об’єкт </w:t>
+      </w:r>
+      <w:r>
+        <w:rPr>
+          <w:bCs/>
+          <w:lang w:val="en-US"/>
+        </w:rPr>
+        <w:t>Update</w:t>
+      </w:r>
+      <w:r>
+        <w:rPr>
+          <w:bCs/>
+        </w:rPr>
+        <w:t>[5]</w:t>
+      </w:r>
+      <w:r>
+        <w:rPr>
+          <w:bCs/>
+        </w:rPr>
+        <w:t xml:space="preserve"> </w:t>
       </w:r>
       <w:r>
         <w:rPr>
           <w:bCs/>
           <w:color w:val="FF0000"/>
         </w:rPr>
-        <w:t xml:space="preserve"> </w:t>
+        <w:t>#</w:t>
       </w:r>
       <w:r>
         <w:rPr>
           <w:bCs/>
-        </w:rPr>
-        <w:t xml:space="preserve">Для отримання даних буде використовуватись </w:t>
+          <w:color w:val="FF0000"/>
+          <w:lang w:val="en-US"/>
+        </w:rPr>
+        <w:t>TODO</w:t>
       </w:r>
       <w:r>
         <w:rPr>
           <w:bCs/>
-          <w:lang w:val="en-US"/>
-        </w:rPr>
-        <w:t>Webhook</w:t>
-      </w:r>
-      <w:r>
-        <w:rPr>
-          <w:bCs/>
-        </w:rPr>
-        <w:t>, який</w:t>
-      </w:r>
-      <w:r>
-        <w:rPr>
-          <w:bCs/>
-        </w:rPr>
-        <w:t>,</w:t>
-      </w:r>
-      <w:r>
-        <w:rPr>
-          <w:bCs/>
-        </w:rPr>
-        <w:t xml:space="preserve"> </w:t>
-      </w:r>
-      <w:r>
-        <w:rPr>
-          <w:bCs/>
-        </w:rPr>
-        <w:t xml:space="preserve">на відмінну від </w:t>
-      </w:r>
-      <w:r>
-        <w:rPr>
-          <w:bCs/>
-          <w:lang w:val="en-US"/>
-        </w:rPr>
-        <w:t>Long</w:t>
-      </w:r>
-      <w:r>
-        <w:rPr>
-          <w:bCs/>
-        </w:rPr>
-        <w:t xml:space="preserve"> </w:t>
-      </w:r>
-      <w:r>
-        <w:rPr>
-          <w:bCs/>
-          <w:lang w:val="en-US"/>
-        </w:rPr>
-        <w:t>pulling</w:t>
-      </w:r>
-      <w:r>
-        <w:rPr>
-          <w:bCs/>
-        </w:rPr>
-        <w:t xml:space="preserve"> методу</w:t>
-      </w:r>
-      <w:r>
-        <w:rPr>
-          <w:bCs/>
-        </w:rPr>
-        <w:t>,</w:t>
-      </w:r>
-      <w:r>
-        <w:rPr>
-          <w:bCs/>
-        </w:rPr>
-        <w:t xml:space="preserve"> дає кращий результат в швидкості отримання даних. Використання </w:t>
-      </w:r>
-      <w:r>
-        <w:rPr>
-          <w:bCs/>
-          <w:lang w:val="en-US"/>
-        </w:rPr>
-        <w:t>Webhook</w:t>
-      </w:r>
-      <w:r>
-        <w:rPr>
-          <w:bCs/>
-        </w:rPr>
-        <w:t xml:space="preserve"> </w:t>
-      </w:r>
-      <w:r>
-        <w:rPr>
-          <w:bCs/>
-        </w:rPr>
-        <w:t>передбачає створення веб сервера</w:t>
-      </w:r>
-      <w:r>
-        <w:rPr>
-          <w:bCs/>
-        </w:rPr>
-        <w:t>,</w:t>
-      </w:r>
-      <w:r>
-        <w:rPr>
-          <w:bCs/>
-        </w:rPr>
-        <w:t xml:space="preserve"> який буде отримувати данні про надходження повідомлення у вигляді</w:t>
-      </w:r>
-      <w:r>
-        <w:rPr>
-          <w:bCs/>
-        </w:rPr>
-        <w:t xml:space="preserve"> </w:t>
-      </w:r>
-      <w:r>
-        <w:rPr>
-          <w:bCs/>
-          <w:lang w:val="en-US"/>
-        </w:rPr>
-        <w:t>HTTPS</w:t>
-      </w:r>
-      <w:r>
-        <w:rPr>
-          <w:bCs/>
-        </w:rPr>
-        <w:t xml:space="preserve"> </w:t>
-      </w:r>
-      <w:r>
-        <w:rPr>
-          <w:bCs/>
-          <w:lang w:val="en-US"/>
-        </w:rPr>
-        <w:t>POST</w:t>
-      </w:r>
-      <w:r>
-        <w:rPr>
-          <w:bCs/>
-        </w:rPr>
-        <w:t xml:space="preserve"> </w:t>
-      </w:r>
-      <w:r>
-        <w:rPr>
-          <w:bCs/>
-        </w:rPr>
-        <w:t>запиту</w:t>
-      </w:r>
-      <w:r>
-        <w:rPr>
-          <w:bCs/>
-        </w:rPr>
-        <w:t>,</w:t>
-      </w:r>
-      <w:r>
-        <w:rPr>
-          <w:bCs/>
-        </w:rPr>
-        <w:t xml:space="preserve"> який буде включати </w:t>
-      </w:r>
-      <w:r>
-        <w:rPr>
-          <w:bCs/>
-          <w:lang w:val="en-US"/>
-        </w:rPr>
-        <w:t>JSON</w:t>
-      </w:r>
-      <w:r>
-        <w:rPr>
-          <w:bCs/>
-        </w:rPr>
-        <w:t xml:space="preserve"> </w:t>
-      </w:r>
-      <w:proofErr w:type="spellStart"/>
-      <w:r>
-        <w:rPr>
-          <w:bCs/>
-        </w:rPr>
-        <w:lastRenderedPageBreak/>
-        <w:t>серіалізований</w:t>
-      </w:r>
-      <w:proofErr w:type="spellEnd"/>
-      <w:r>
-        <w:rPr>
-          <w:bCs/>
-        </w:rPr>
-        <w:t xml:space="preserve"> об’єкт </w:t>
-      </w:r>
-      <w:r>
-        <w:rPr>
-          <w:bCs/>
-          <w:lang w:val="en-US"/>
-        </w:rPr>
-        <w:t>Update</w:t>
+          <w:color w:val="FF0000"/>
+        </w:rPr>
+        <w:t xml:space="preserve"> добавити посилань, виправити коли буде більше</w:t>
       </w:r>
       <w:r>
         <w:rPr>
@@ -4567,15 +5514,13 @@
         <w:t>Flask</w:t>
       </w:r>
       <w:r>
-        <w:t xml:space="preserve"> – легкий </w:t>
-      </w:r>
-      <w:proofErr w:type="spellStart"/>
-      <w:r>
-        <w:t>фрейворк</w:t>
-      </w:r>
-      <w:proofErr w:type="spellEnd"/>
-      <w:r>
-        <w:t xml:space="preserve"> для створення вед додатків на мові програмування </w:t>
+        <w:t xml:space="preserve"> – легкий фрей</w:t>
+      </w:r>
+      <w:r>
+        <w:t>м</w:t>
+      </w:r>
+      <w:r>
+        <w:t xml:space="preserve">ворк для створення вед додатків на мові програмування </w:t>
       </w:r>
       <w:r>
         <w:rPr>
@@ -4635,25 +5580,214 @@
       </w:r>
     </w:p>
     <w:p>
+      <w:r>
+        <w:t xml:space="preserve">Тепер сервер зможе приймати </w:t>
+      </w:r>
+      <w:r>
+        <w:rPr>
+          <w:lang w:val="en-US"/>
+        </w:rPr>
+        <w:t>HTTP</w:t>
+      </w:r>
+      <w:r>
+        <w:rPr>
+          <w:lang w:val="ru-RU"/>
+        </w:rPr>
+        <w:t xml:space="preserve"> </w:t>
+      </w:r>
+      <w:r>
+        <w:t>запити</w:t>
+      </w:r>
+      <w:r>
+        <w:t xml:space="preserve"> (див. рис. 2.2)</w:t>
+      </w:r>
+      <w:r>
+        <w:rPr>
+          <w:lang w:val="ru-RU"/>
+        </w:rPr>
+        <w:t xml:space="preserve">, </w:t>
+      </w:r>
+      <w:r>
+        <w:t xml:space="preserve">які будуть надходити з сервера </w:t>
+      </w:r>
+      <w:r>
+        <w:rPr>
+          <w:lang w:val="en-US"/>
+        </w:rPr>
+        <w:t>Telegram</w:t>
+      </w:r>
+      <w:r>
+        <w:t xml:space="preserve">, кожен раз коли користувач надсилатиме повідомлення </w:t>
+      </w:r>
+      <w:r>
+        <w:t>у чат з ботом.</w:t>
+      </w:r>
+    </w:p>
+    <w:p>
+      <w:pPr>
+        <w:jc w:val="center"/>
+      </w:pPr>
+      <w:r>
+        <w:rPr>
+          <w:noProof/>
+        </w:rPr>
+        <w:drawing>
+          <wp:inline distT="0" distB="0" distL="0" distR="0">
+            <wp:extent cx="4956116" cy="3016250"/>
+            <wp:effectExtent l="0" t="0" r="0" b="0"/>
+            <wp:docPr id="1" name="Рисунок 1"/>
+            <wp:cNvGraphicFramePr>
+              <a:graphicFrameLocks xmlns:a="http://schemas.openxmlformats.org/drawingml/2006/main" noChangeAspect="1"/>
+            </wp:cNvGraphicFramePr>
+            <a:graphic xmlns:a="http://schemas.openxmlformats.org/drawingml/2006/main">
+              <a:graphicData uri="http://schemas.openxmlformats.org/drawingml/2006/picture">
+                <pic:pic xmlns:pic="http://schemas.openxmlformats.org/drawingml/2006/picture">
+                  <pic:nvPicPr>
+                    <pic:cNvPr id="0" name="Picture 1"/>
+                    <pic:cNvPicPr>
+                      <a:picLocks noChangeAspect="1" noChangeArrowheads="1"/>
+                    </pic:cNvPicPr>
+                  </pic:nvPicPr>
+                  <pic:blipFill>
+                    <a:blip r:embed="rId11">
+                      <a:extLst>
+                        <a:ext uri="{28A0092B-C50C-407E-A947-70E740481C1C}">
+                          <a14:useLocalDpi xmlns:a14="http://schemas.microsoft.com/office/drawing/2010/main" val="0"/>
+                        </a:ext>
+                      </a:extLst>
+                    </a:blip>
+                    <a:srcRect/>
+                    <a:stretch>
+                      <a:fillRect/>
+                    </a:stretch>
+                  </pic:blipFill>
+                  <pic:spPr bwMode="auto">
+                    <a:xfrm>
+                      <a:off x="0" y="0"/>
+                      <a:ext cx="4961456" cy="3019500"/>
+                    </a:xfrm>
+                    <a:prstGeom prst="rect">
+                      <a:avLst/>
+                    </a:prstGeom>
+                    <a:noFill/>
+                    <a:ln>
+                      <a:noFill/>
+                    </a:ln>
+                  </pic:spPr>
+                </pic:pic>
+              </a:graphicData>
+            </a:graphic>
+          </wp:inline>
+        </w:drawing>
+      </w:r>
+    </w:p>
+    <w:p>
+      <w:pPr>
+        <w:jc w:val="center"/>
+      </w:pPr>
+      <w:r>
+        <w:t xml:space="preserve">Рисунок 2.2 – </w:t>
+      </w:r>
+      <w:r>
+        <w:rPr>
+          <w:lang w:val="en-US"/>
+        </w:rPr>
+        <w:t>HTTP</w:t>
+      </w:r>
+      <w:r>
+        <w:rPr>
+          <w:lang w:val="ru-RU"/>
+        </w:rPr>
+        <w:t xml:space="preserve"> </w:t>
+      </w:r>
+      <w:r>
+        <w:t xml:space="preserve">протокол з використанням </w:t>
+      </w:r>
+      <w:r>
+        <w:rPr>
+          <w:lang w:val="en-US"/>
+        </w:rPr>
+        <w:t>GET</w:t>
+      </w:r>
+    </w:p>
+    <w:p>
+      <w:r>
+        <w:t xml:space="preserve">Для відправлення повідомлень користувачу, необхідно користуватись методом </w:t>
+      </w:r>
+      <w:proofErr w:type="spellStart"/>
+      <w:r>
+        <w:rPr>
+          <w:lang w:val="en-US"/>
+        </w:rPr>
+        <w:t>sendMessage</w:t>
+      </w:r>
+      <w:proofErr w:type="spellEnd"/>
+      <w:r>
+        <w:t xml:space="preserve">, обов’язковими атрибутами якого є: </w:t>
+      </w:r>
+      <w:r>
+        <w:rPr>
+          <w:lang w:val="en-US"/>
+        </w:rPr>
+        <w:t>chat</w:t>
+      </w:r>
+      <w:r>
+        <w:t>_</w:t>
+      </w:r>
+      <w:r>
+        <w:rPr>
+          <w:lang w:val="en-US"/>
+        </w:rPr>
+        <w:t>id</w:t>
+      </w:r>
+      <w:r>
+        <w:t xml:space="preserve"> – унікальний ідентифікатор чату між ботом і користувачем, його можна отримати з</w:t>
+      </w:r>
+      <w:r>
+        <w:t xml:space="preserve"> попередньо розглянутого</w:t>
+      </w:r>
+      <w:r>
+        <w:t xml:space="preserve"> </w:t>
+      </w:r>
+      <w:r>
+        <w:rPr>
+          <w:lang w:val="en-US"/>
+        </w:rPr>
+        <w:t>JSON</w:t>
+      </w:r>
+      <w:r>
+        <w:t xml:space="preserve"> </w:t>
+      </w:r>
+      <w:r>
+        <w:t>об’єкту, та сам текст повідомлення</w:t>
+      </w:r>
+      <w:r>
+        <w:t>.</w:t>
+      </w:r>
+    </w:p>
+    <w:p>
       <w:pPr>
         <w:pStyle w:val="20"/>
         <w:ind w:left="0" w:firstLine="851"/>
       </w:pPr>
-      <w:bookmarkStart w:id="9" w:name="_Toc11057799"/>
-      <w:r>
+      <w:bookmarkStart w:id="8" w:name="_Toc11057799"/>
+      <w:r>
+        <w:lastRenderedPageBreak/>
         <w:t xml:space="preserve">Розробка </w:t>
       </w:r>
+      <w:bookmarkEnd w:id="8"/>
+      <w:r>
+        <w:t>алгоритму</w:t>
+      </w:r>
+      <w:bookmarkStart w:id="9" w:name="_GoBack"/>
       <w:bookmarkEnd w:id="9"/>
-      <w:r>
-        <w:t>системи класів</w:t>
-      </w:r>
     </w:p>
     <w:p>
       <w:pPr>
         <w:pStyle w:val="3"/>
       </w:pPr>
       <w:r>
-        <w:t>Розробка системи класів клієнта</w:t>
+        <w:t>Зовнішнє проектування програми</w:t>
       </w:r>
     </w:p>
     <w:p>
@@ -4661,7 +5795,7 @@
         <w:pStyle w:val="3"/>
       </w:pPr>
       <w:r>
-        <w:t>Розробка системи класів сервера</w:t>
+        <w:t>Проектування логіки програми</w:t>
       </w:r>
     </w:p>
     <w:p>
@@ -4673,18 +5807,15 @@
       <w:r>
         <w:t xml:space="preserve">Визначення інформаційних </w:t>
       </w:r>
+      <w:bookmarkEnd w:id="10"/>
       <w:proofErr w:type="spellStart"/>
       <w:r>
-        <w:t>зв</w:t>
-      </w:r>
-      <w:r>
-        <w:t>’</w:t>
-      </w:r>
-      <w:r>
-        <w:t>язків</w:t>
-      </w:r>
-      <w:bookmarkEnd w:id="10"/>
+        <w:t>зв’язків</w:t>
+      </w:r>
       <w:proofErr w:type="spellEnd"/>
+      <w:r>
+        <w:t xml:space="preserve"> програмних компонентів</w:t>
+      </w:r>
     </w:p>
     <w:p>
       <w:pPr>
@@ -4888,7 +6019,7 @@
       <w:r>
         <w:t xml:space="preserve">. – Режим доступу: </w:t>
       </w:r>
-      <w:hyperlink r:id="rId10" w:history="1">
+      <w:hyperlink r:id="rId12" w:history="1">
         <w:r>
           <w:rPr>
             <w:rStyle w:val="a9"/>
@@ -4994,7 +6125,7 @@
       <w:r>
         <w:t xml:space="preserve"> </w:t>
       </w:r>
-      <w:hyperlink r:id="rId11" w:history="1">
+      <w:hyperlink r:id="rId13" w:history="1">
         <w:r>
           <w:rPr>
             <w:rStyle w:val="a9"/>
@@ -5019,6 +6150,148 @@
           <w:lang w:val="en-US"/>
         </w:rPr>
         <w:t>Documentation</w:t>
+      </w:r>
+      <w:r>
+        <w:t>.</w:t>
+      </w:r>
+    </w:p>
+    <w:p>
+      <w:pPr>
+        <w:pStyle w:val="2"/>
+        <w:tabs>
+          <w:tab w:val="clear" w:pos="1070"/>
+          <w:tab w:val="num" w:pos="993"/>
+        </w:tabs>
+        <w:ind w:left="0" w:firstLine="851"/>
+      </w:pPr>
+      <w:proofErr w:type="spellStart"/>
+      <w:r>
+        <w:rPr>
+          <w:lang w:val="en-US"/>
+        </w:rPr>
+        <w:t>Asdasd</w:t>
+      </w:r>
+      <w:proofErr w:type="spellEnd"/>
+    </w:p>
+    <w:p>
+      <w:pPr>
+        <w:pStyle w:val="2"/>
+        <w:tabs>
+          <w:tab w:val="clear" w:pos="1070"/>
+          <w:tab w:val="num" w:pos="993"/>
+        </w:tabs>
+        <w:ind w:left="0" w:firstLine="851"/>
+      </w:pPr>
+      <w:r>
+        <w:rPr>
+          <w:lang w:val="en-US"/>
+        </w:rPr>
+        <w:t>Telegram</w:t>
+      </w:r>
+      <w:r>
+        <w:t xml:space="preserve"> </w:t>
+      </w:r>
+      <w:r>
+        <w:rPr>
+          <w:lang w:val="en-US"/>
+        </w:rPr>
+        <w:t>Bot</w:t>
+      </w:r>
+      <w:r>
+        <w:t xml:space="preserve"> </w:t>
+      </w:r>
+      <w:r>
+        <w:rPr>
+          <w:lang w:val="en-US"/>
+        </w:rPr>
+        <w:t>API</w:t>
+      </w:r>
+      <w:r>
+        <w:t xml:space="preserve"> – </w:t>
+      </w:r>
+      <w:r>
+        <w:rPr>
+          <w:lang w:val="en-US"/>
+        </w:rPr>
+        <w:t>Getting</w:t>
+      </w:r>
+      <w:r>
+        <w:t xml:space="preserve"> </w:t>
+      </w:r>
+      <w:r>
+        <w:rPr>
+          <w:lang w:val="en-US"/>
+        </w:rPr>
+        <w:t>updates</w:t>
+      </w:r>
+      <w:r>
+        <w:t xml:space="preserve"> – </w:t>
+      </w:r>
+      <w:r>
+        <w:rPr>
+          <w:lang w:val="en-US"/>
+        </w:rPr>
+        <w:t>Update</w:t>
+      </w:r>
+      <w:r>
+        <w:t xml:space="preserve"> </w:t>
+      </w:r>
+      <w:r>
+        <w:t xml:space="preserve">[Електронний ресурс]. – </w:t>
+      </w:r>
+      <w:proofErr w:type="spellStart"/>
+      <w:r>
+        <w:t>Електорон</w:t>
+      </w:r>
+      <w:proofErr w:type="spellEnd"/>
+      <w:r>
+        <w:t xml:space="preserve">. </w:t>
+      </w:r>
+      <w:proofErr w:type="spellStart"/>
+      <w:r>
+        <w:t>дан</w:t>
+      </w:r>
+      <w:proofErr w:type="spellEnd"/>
+      <w:r>
+        <w:t>. – Режим доступу:</w:t>
+      </w:r>
+      <w:r>
+        <w:t xml:space="preserve"> </w:t>
+      </w:r>
+      <w:hyperlink r:id="rId14" w:anchor="update" w:history="1">
+        <w:r>
+          <w:rPr>
+            <w:rStyle w:val="a9"/>
+          </w:rPr>
+          <w:t>https://core.telegram.org/bots/api#update</w:t>
+        </w:r>
+      </w:hyperlink>
+      <w:r>
+        <w:t xml:space="preserve"> – </w:t>
+      </w:r>
+      <w:r>
+        <w:rPr>
+          <w:lang w:val="en-US"/>
+        </w:rPr>
+        <w:t>Telegram</w:t>
+      </w:r>
+      <w:r>
+        <w:t xml:space="preserve"> </w:t>
+      </w:r>
+      <w:r>
+        <w:rPr>
+          <w:lang w:val="en-US"/>
+        </w:rPr>
+        <w:t>Bot</w:t>
+      </w:r>
+      <w:r>
+        <w:t xml:space="preserve"> </w:t>
+      </w:r>
+      <w:r>
+        <w:rPr>
+          <w:lang w:val="en-US"/>
+        </w:rPr>
+        <w:t>API</w:t>
       </w:r>
       <w:r>
         <w:t>.</w:t>
@@ -5155,7 +6428,7 @@
     <w:p/>
     <w:p/>
     <w:sectPr>
-      <w:headerReference w:type="default" r:id="rId12"/>
+      <w:headerReference w:type="default" r:id="rId15"/>
       <w:pgSz w:w="11907" w:h="16840" w:code="9"/>
       <w:pgMar w:top="851" w:right="567" w:bottom="1418" w:left="1418" w:header="0" w:footer="0" w:gutter="0"/>
       <w:cols w:space="720"/>
@@ -10512,7 +11785,7 @@
   <w:abstractNum w:abstractNumId="5" w15:restartNumberingAfterBreak="0">
     <w:nsid w:val="186105DD"/>
     <w:multiLevelType w:val="hybridMultilevel"/>
-    <w:tmpl w:val="0D302BC0"/>
+    <w:tmpl w:val="064ABE94"/>
     <w:lvl w:ilvl="0" w:tplc="AA80700E">
       <w:start w:val="1"/>
       <w:numFmt w:val="bullet"/>
@@ -11575,7 +12848,7 @@
       </w:pPr>
     </w:pPrDefault>
   </w:docDefaults>
-  <w:latentStyles w:defLockedState="0" w:defUIPriority="99" w:defSemiHidden="0" w:defUnhideWhenUsed="0" w:defQFormat="0" w:count="376">
+  <w:latentStyles w:defLockedState="0" w:defUIPriority="99" w:defSemiHidden="0" w:defUnhideWhenUsed="0" w:defQFormat="0" w:count="375">
     <w:lsdException w:name="Normal" w:uiPriority="0" w:qFormat="1"/>
     <w:lsdException w:name="heading 1" w:qFormat="1"/>
     <w:lsdException w:name="heading 2" w:semiHidden="1" w:unhideWhenUsed="1" w:qFormat="1"/>
@@ -11951,7 +13224,6 @@
     <w:lsdException w:name="Smart Hyperlink" w:semiHidden="1" w:unhideWhenUsed="1"/>
     <w:lsdException w:name="Hashtag" w:semiHidden="1" w:unhideWhenUsed="1"/>
     <w:lsdException w:name="Unresolved Mention" w:semiHidden="1" w:unhideWhenUsed="1"/>
-    <w:lsdException w:name="Smart Link" w:semiHidden="1" w:unhideWhenUsed="1"/>
   </w:latentStyles>
   <w:style w:type="paragraph" w:default="1" w:styleId="a">
     <w:name w:val="Normal"/>
@@ -12488,7 +13760,6 @@
       <w:tabs>
         <w:tab w:val="left" w:pos="1276"/>
       </w:tabs>
-      <w:ind w:left="0" w:firstLine="851"/>
     </w:pPr>
   </w:style>
   <w:style w:type="paragraph" w:customStyle="1" w:styleId="af0">
@@ -13485,7 +14756,7 @@
 </file>
 
 <file path=customXml/itemProps1.xml><?xml version="1.0" encoding="utf-8"?>
-<ds:datastoreItem xmlns:ds="http://schemas.openxmlformats.org/officeDocument/2006/customXml" ds:itemID="{0182BC97-16E3-48E4-9EAE-790DBAFF9ECD}">
+<ds:datastoreItem xmlns:ds="http://schemas.openxmlformats.org/officeDocument/2006/customXml" ds:itemID="{4A8ECC27-8554-4B56-A80B-6C0BAF1AD4D7}">
   <ds:schemaRefs>
     <ds:schemaRef ds:uri="http://schemas.openxmlformats.org/officeDocument/2006/bibliography"/>
   </ds:schemaRefs>

</xml_diff>